<commit_message>
updated resume and added some skills
</commit_message>
<xml_diff>
--- a/My Portfolio/BATERINA, REVIEN JAY (PROGRAMMER).docx
+++ b/My Portfolio/BATERINA, REVIEN JAY (PROGRAMMER).docx
@@ -733,8 +733,6 @@
         </w:rPr>
         <w:t>(BASIC)</w:t>
       </w:r>
-      <w:bookmarkStart w:id="0" w:name="_GoBack"/>
-      <w:bookmarkEnd w:id="0"/>
       <w:r>
         <w:rPr>
           <w:rFonts w:ascii="Times New Roman" w:hAnsi="Times New Roman" w:cs="Times New Roman"/>
@@ -802,7 +800,19 @@
         <w:rPr>
           <w:rFonts w:ascii="Times New Roman" w:hAnsi="Times New Roman" w:cs="Times New Roman"/>
         </w:rPr>
-        <w:t>Web development experience using OOP, PHP, AJAX, JAVASCRIPT, JQUERY, ASP.Net, XML, BOOTSTRAP,  HTML and CSS</w:t>
+        <w:t>Web development experience using OOP, PHP, AJA</w:t>
+      </w:r>
+      <w:r>
+        <w:rPr>
+          <w:rFonts w:ascii="Times New Roman" w:hAnsi="Times New Roman" w:cs="Times New Roman"/>
+        </w:rPr>
+        <w:t>X, JAVASCRIPT, JQUERY, ASP.Net</w:t>
+      </w:r>
+      <w:r>
+        <w:rPr>
+          <w:rFonts w:ascii="Times New Roman" w:hAnsi="Times New Roman" w:cs="Times New Roman"/>
+        </w:rPr>
+        <w:t>, BOOTSTRAP,  HTML and CSS</w:t>
       </w:r>
     </w:p>
     <w:p>
@@ -822,6 +832,47 @@
         <w:rPr>
           <w:rFonts w:ascii="Times New Roman" w:hAnsi="Times New Roman" w:cs="Times New Roman"/>
         </w:rPr>
+        <w:t>Backend Frameworks: ASP.NET MVC/CORE with Razor, EF 6 and EF Core</w:t>
+      </w:r>
+    </w:p>
+    <w:p>
+      <w:pPr>
+        <w:pStyle w:val="ListParagraph"/>
+        <w:numPr>
+          <w:ilvl w:val="0"/>
+          <w:numId w:val="1"/>
+        </w:numPr>
+        <w:spacing w:after="0"/>
+        <w:rPr>
+          <w:rFonts w:ascii="Times New Roman" w:hAnsi="Times New Roman" w:cs="Times New Roman"/>
+          <w:b/>
+        </w:rPr>
+      </w:pPr>
+      <w:r>
+        <w:rPr>
+          <w:rFonts w:ascii="Times New Roman" w:hAnsi="Times New Roman" w:cs="Times New Roman"/>
+        </w:rPr>
+        <w:lastRenderedPageBreak/>
+        <w:t xml:space="preserve">Frontend Framework: Angular 9 </w:t>
+      </w:r>
+    </w:p>
+    <w:p>
+      <w:pPr>
+        <w:pStyle w:val="ListParagraph"/>
+        <w:numPr>
+          <w:ilvl w:val="0"/>
+          <w:numId w:val="1"/>
+        </w:numPr>
+        <w:spacing w:after="0"/>
+        <w:rPr>
+          <w:rFonts w:ascii="Times New Roman" w:hAnsi="Times New Roman" w:cs="Times New Roman"/>
+          <w:b/>
+        </w:rPr>
+      </w:pPr>
+      <w:r>
+        <w:rPr>
+          <w:rFonts w:ascii="Times New Roman" w:hAnsi="Times New Roman" w:cs="Times New Roman"/>
+        </w:rPr>
         <w:t>MS Office (M</w:t>
       </w:r>
       <w:r>
@@ -839,22 +890,33 @@
     </w:p>
     <w:p>
       <w:pPr>
-        <w:spacing w:after="0"/>
-        <w:rPr>
-          <w:rFonts w:ascii="Times New Roman" w:hAnsi="Times New Roman" w:cs="Times New Roman"/>
-          <w:b/>
-          <w:sz w:val="30"/>
-          <w:szCs w:val="30"/>
-        </w:rPr>
-      </w:pPr>
-      <w:r>
-        <w:rPr>
-          <w:rFonts w:ascii="Times New Roman" w:hAnsi="Times New Roman" w:cs="Times New Roman"/>
-          <w:b/>
-          <w:sz w:val="30"/>
-          <w:szCs w:val="30"/>
-        </w:rPr>
-        <w:lastRenderedPageBreak/>
+        <w:pStyle w:val="ListParagraph"/>
+        <w:spacing w:after="0"/>
+        <w:rPr>
+          <w:rFonts w:ascii="Times New Roman" w:hAnsi="Times New Roman" w:cs="Times New Roman"/>
+          <w:b/>
+        </w:rPr>
+      </w:pPr>
+      <w:bookmarkStart w:id="0" w:name="_GoBack"/>
+      <w:bookmarkEnd w:id="0"/>
+    </w:p>
+    <w:p>
+      <w:pPr>
+        <w:spacing w:after="0"/>
+        <w:rPr>
+          <w:rFonts w:ascii="Times New Roman" w:hAnsi="Times New Roman" w:cs="Times New Roman"/>
+          <w:b/>
+          <w:sz w:val="30"/>
+          <w:szCs w:val="30"/>
+        </w:rPr>
+      </w:pPr>
+      <w:r>
+        <w:rPr>
+          <w:rFonts w:ascii="Times New Roman" w:hAnsi="Times New Roman" w:cs="Times New Roman"/>
+          <w:b/>
+          <w:sz w:val="30"/>
+          <w:szCs w:val="30"/>
+        </w:rPr>
         <w:t>PERSONAL INFORMATION:</w:t>
       </w:r>
     </w:p>
@@ -3000,7 +3062,7 @@
 </file>
 
 <file path=customXml/itemProps1.xml><?xml version="1.0" encoding="utf-8"?>
-<ds:datastoreItem xmlns:ds="http://schemas.openxmlformats.org/officeDocument/2006/customXml" ds:itemID="{BA35BB10-0E65-419A-85DB-EC02D5B2D570}">
+<ds:datastoreItem xmlns:ds="http://schemas.openxmlformats.org/officeDocument/2006/customXml" ds:itemID="{8B5D9FC6-F06A-49AB-905D-C1F64E694DEF}">
   <ds:schemaRefs>
     <ds:schemaRef ds:uri="http://schemas.openxmlformats.org/officeDocument/2006/bibliography"/>
   </ds:schemaRefs>

</xml_diff>

<commit_message>
Resume and Skill Update
</commit_message>
<xml_diff>
--- a/My Portfolio/BATERINA, REVIEN JAY (PROGRAMMER).docx
+++ b/My Portfolio/BATERINA, REVIEN JAY (PROGRAMMER).docx
@@ -873,32 +873,52 @@
         <w:rPr>
           <w:rFonts w:ascii="Times New Roman" w:hAnsi="Times New Roman" w:cs="Times New Roman"/>
         </w:rPr>
-        <w:t>MS Office (M</w:t>
-      </w:r>
-      <w:r>
-        <w:rPr>
-          <w:rFonts w:ascii="Times New Roman" w:hAnsi="Times New Roman" w:cs="Times New Roman"/>
-        </w:rPr>
-        <w:t>S Word, MS Excel, MS Powerpoint</w:t>
-      </w:r>
-      <w:r>
-        <w:rPr>
-          <w:rFonts w:ascii="Times New Roman" w:hAnsi="Times New Roman" w:cs="Times New Roman"/>
-        </w:rPr>
-        <w:t>)</w:t>
-      </w:r>
-    </w:p>
-    <w:p>
-      <w:pPr>
-        <w:pStyle w:val="ListParagraph"/>
-        <w:spacing w:after="0"/>
-        <w:rPr>
-          <w:rFonts w:ascii="Times New Roman" w:hAnsi="Times New Roman" w:cs="Times New Roman"/>
-          <w:b/>
-        </w:rPr>
-      </w:pPr>
+        <w:t>Version Control &amp; Repository: Git &amp; Github</w:t>
+      </w:r>
       <w:bookmarkStart w:id="0" w:name="_GoBack"/>
       <w:bookmarkEnd w:id="0"/>
+    </w:p>
+    <w:p>
+      <w:pPr>
+        <w:pStyle w:val="ListParagraph"/>
+        <w:numPr>
+          <w:ilvl w:val="0"/>
+          <w:numId w:val="1"/>
+        </w:numPr>
+        <w:spacing w:after="0"/>
+        <w:rPr>
+          <w:rFonts w:ascii="Times New Roman" w:hAnsi="Times New Roman" w:cs="Times New Roman"/>
+          <w:b/>
+        </w:rPr>
+      </w:pPr>
+      <w:r>
+        <w:rPr>
+          <w:rFonts w:ascii="Times New Roman" w:hAnsi="Times New Roman" w:cs="Times New Roman"/>
+        </w:rPr>
+        <w:t>MS Office (M</w:t>
+      </w:r>
+      <w:r>
+        <w:rPr>
+          <w:rFonts w:ascii="Times New Roman" w:hAnsi="Times New Roman" w:cs="Times New Roman"/>
+        </w:rPr>
+        <w:t>S Word, MS Excel, MS Powerpoint</w:t>
+      </w:r>
+      <w:r>
+        <w:rPr>
+          <w:rFonts w:ascii="Times New Roman" w:hAnsi="Times New Roman" w:cs="Times New Roman"/>
+        </w:rPr>
+        <w:t>)</w:t>
+      </w:r>
+    </w:p>
+    <w:p>
+      <w:pPr>
+        <w:pStyle w:val="ListParagraph"/>
+        <w:spacing w:after="0"/>
+        <w:rPr>
+          <w:rFonts w:ascii="Times New Roman" w:hAnsi="Times New Roman" w:cs="Times New Roman"/>
+          <w:b/>
+        </w:rPr>
+      </w:pPr>
     </w:p>
     <w:p>
       <w:pPr>
@@ -3062,7 +3082,7 @@
 </file>
 
 <file path=customXml/itemProps1.xml><?xml version="1.0" encoding="utf-8"?>
-<ds:datastoreItem xmlns:ds="http://schemas.openxmlformats.org/officeDocument/2006/customXml" ds:itemID="{8B5D9FC6-F06A-49AB-905D-C1F64E694DEF}">
+<ds:datastoreItem xmlns:ds="http://schemas.openxmlformats.org/officeDocument/2006/customXml" ds:itemID="{2C2CA706-832A-45E2-AB87-2A0AA58F4D80}">
   <ds:schemaRefs>
     <ds:schemaRef ds:uri="http://schemas.openxmlformats.org/officeDocument/2006/bibliography"/>
   </ds:schemaRefs>

</xml_diff>

<commit_message>
resume and knowledge and skills update
</commit_message>
<xml_diff>
--- a/My Portfolio/BATERINA, REVIEN JAY (PROGRAMMER).docx
+++ b/My Portfolio/BATERINA, REVIEN JAY (PROGRAMMER).docx
@@ -106,6 +106,7 @@
       <w:pPr>
         <w:spacing w:after="0"/>
         <w:rPr>
+          <w:rStyle w:val="Hyperlink"/>
           <w:rFonts w:ascii="Times New Roman" w:hAnsi="Times New Roman" w:cs="Times New Roman"/>
         </w:rPr>
       </w:pPr>
@@ -125,6 +126,33 @@
           <w:t>rjhaybaterina12@gmail.com</w:t>
         </w:r>
       </w:hyperlink>
+    </w:p>
+    <w:p>
+      <w:pPr>
+        <w:spacing w:after="0"/>
+        <w:rPr>
+          <w:rFonts w:ascii="Times New Roman" w:hAnsi="Times New Roman" w:cs="Times New Roman"/>
+          <w:b/>
+        </w:rPr>
+      </w:pPr>
+      <w:r>
+        <w:rPr>
+          <w:rStyle w:val="Hyperlink"/>
+          <w:rFonts w:ascii="Times New Roman" w:hAnsi="Times New Roman" w:cs="Times New Roman"/>
+          <w:b/>
+          <w:color w:val="auto"/>
+          <w:u w:val="none"/>
+        </w:rPr>
+        <w:t xml:space="preserve">Portfolio: </w:t>
+      </w:r>
+      <w:r>
+        <w:rPr>
+          <w:rStyle w:val="Hyperlink"/>
+          <w:rFonts w:ascii="Times New Roman" w:hAnsi="Times New Roman" w:cs="Times New Roman"/>
+          <w:color w:val="0070C0"/>
+        </w:rPr>
+        <w:t>https://rjaybaterina.netlify.app/</w:t>
+      </w:r>
     </w:p>
     <w:p>
       <w:pPr>
@@ -221,6 +249,17 @@
           <w:szCs w:val="30"/>
         </w:rPr>
       </w:pPr>
+    </w:p>
+    <w:p>
+      <w:pPr>
+        <w:spacing w:after="0"/>
+        <w:rPr>
+          <w:rFonts w:ascii="Times New Roman" w:hAnsi="Times New Roman" w:cs="Times New Roman"/>
+          <w:b/>
+          <w:sz w:val="30"/>
+          <w:szCs w:val="30"/>
+        </w:rPr>
+      </w:pPr>
       <w:r>
         <w:rPr>
           <w:rFonts w:ascii="Times New Roman" w:hAnsi="Times New Roman" w:cs="Times New Roman"/>
@@ -281,6 +320,204 @@
         <w:jc w:val="both"/>
         <w:rPr>
           <w:rFonts w:ascii="Times New Roman" w:hAnsi="Times New Roman" w:cs="Times New Roman"/>
+        </w:rPr>
+      </w:pPr>
+    </w:p>
+    <w:p>
+      <w:pPr>
+        <w:spacing w:after="0"/>
+        <w:jc w:val="both"/>
+        <w:rPr>
+          <w:rFonts w:ascii="Times New Roman" w:hAnsi="Times New Roman" w:cs="Times New Roman"/>
+        </w:rPr>
+      </w:pPr>
+    </w:p>
+    <w:p>
+      <w:pPr>
+        <w:spacing w:after="0"/>
+        <w:jc w:val="both"/>
+        <w:rPr>
+          <w:rFonts w:ascii="Times New Roman" w:hAnsi="Times New Roman" w:cs="Times New Roman"/>
+          <w:b/>
+          <w:sz w:val="30"/>
+          <w:szCs w:val="30"/>
+        </w:rPr>
+      </w:pPr>
+      <w:r>
+        <w:rPr>
+          <w:rFonts w:ascii="Times New Roman" w:hAnsi="Times New Roman" w:cs="Times New Roman"/>
+          <w:b/>
+          <w:sz w:val="30"/>
+          <w:szCs w:val="30"/>
+        </w:rPr>
+        <w:t>WORK EXPERIENCE:</w:t>
+      </w:r>
+    </w:p>
+    <w:p>
+      <w:pPr>
+        <w:pStyle w:val="ListParagraph"/>
+        <w:numPr>
+          <w:ilvl w:val="0"/>
+          <w:numId w:val="5"/>
+        </w:numPr>
+        <w:spacing w:after="0"/>
+        <w:jc w:val="both"/>
+        <w:rPr>
+          <w:rFonts w:ascii="Times New Roman" w:hAnsi="Times New Roman" w:cs="Times New Roman"/>
+        </w:rPr>
+      </w:pPr>
+      <w:r>
+        <w:rPr>
+          <w:rFonts w:ascii="Times New Roman" w:hAnsi="Times New Roman" w:cs="Times New Roman"/>
+          <w:b/>
+        </w:rPr>
+        <w:t xml:space="preserve">Company: </w:t>
+      </w:r>
+      <w:r>
+        <w:rPr>
+          <w:rFonts w:ascii="Times New Roman" w:hAnsi="Times New Roman" w:cs="Times New Roman"/>
+        </w:rPr>
+        <w:t>Geodata Solutions Inc.</w:t>
+      </w:r>
+    </w:p>
+    <w:p>
+      <w:pPr>
+        <w:pStyle w:val="ListParagraph"/>
+        <w:spacing w:after="0"/>
+        <w:jc w:val="both"/>
+        <w:rPr>
+          <w:rFonts w:ascii="Times New Roman" w:hAnsi="Times New Roman" w:cs="Times New Roman"/>
+        </w:rPr>
+      </w:pPr>
+      <w:r>
+        <w:rPr>
+          <w:rFonts w:ascii="Times New Roman" w:hAnsi="Times New Roman" w:cs="Times New Roman"/>
+          <w:b/>
+        </w:rPr>
+        <w:t xml:space="preserve">Position: </w:t>
+      </w:r>
+      <w:r>
+        <w:rPr>
+          <w:rFonts w:ascii="Times New Roman" w:hAnsi="Times New Roman" w:cs="Times New Roman"/>
+        </w:rPr>
+        <w:t>Junior Software Developer</w:t>
+      </w:r>
+    </w:p>
+    <w:p>
+      <w:pPr>
+        <w:pStyle w:val="ListParagraph"/>
+        <w:spacing w:after="0"/>
+        <w:jc w:val="both"/>
+        <w:rPr>
+          <w:rFonts w:ascii="Times New Roman" w:hAnsi="Times New Roman" w:cs="Times New Roman"/>
+        </w:rPr>
+      </w:pPr>
+      <w:r>
+        <w:rPr>
+          <w:rFonts w:ascii="Times New Roman" w:hAnsi="Times New Roman" w:cs="Times New Roman"/>
+          <w:b/>
+        </w:rPr>
+        <w:t>Technologies:</w:t>
+      </w:r>
+      <w:r>
+        <w:rPr>
+          <w:rFonts w:ascii="Times New Roman" w:hAnsi="Times New Roman" w:cs="Times New Roman"/>
+        </w:rPr>
+        <w:t xml:space="preserve"> .Net MVC(C#), MSSQL, Jquery, </w:t>
+      </w:r>
+      <w:r>
+        <w:rPr>
+          <w:rFonts w:ascii="Times New Roman" w:hAnsi="Times New Roman" w:cs="Times New Roman"/>
+        </w:rPr>
+        <w:t>bootstrap</w:t>
+      </w:r>
+    </w:p>
+    <w:p>
+      <w:pPr>
+        <w:pStyle w:val="ListParagraph"/>
+        <w:spacing w:after="0"/>
+        <w:jc w:val="both"/>
+        <w:rPr>
+          <w:rFonts w:ascii="Times New Roman" w:hAnsi="Times New Roman" w:cs="Times New Roman"/>
+        </w:rPr>
+      </w:pPr>
+      <w:r>
+        <w:rPr>
+          <w:rFonts w:ascii="Times New Roman" w:hAnsi="Times New Roman" w:cs="Times New Roman"/>
+          <w:b/>
+        </w:rPr>
+        <w:t>Location:</w:t>
+      </w:r>
+      <w:r>
+        <w:rPr>
+          <w:rFonts w:ascii="Times New Roman" w:hAnsi="Times New Roman" w:cs="Times New Roman"/>
+        </w:rPr>
+        <w:t xml:space="preserve"> 19/F Strata 100 Building, F. Ortigas Jr. Rd. Ortigas Center 1605 Pasig City</w:t>
+      </w:r>
+    </w:p>
+    <w:p>
+      <w:pPr>
+        <w:pStyle w:val="ListParagraph"/>
+        <w:spacing w:after="0"/>
+        <w:jc w:val="both"/>
+        <w:rPr>
+          <w:rFonts w:ascii="Times New Roman" w:hAnsi="Times New Roman" w:cs="Times New Roman"/>
+        </w:rPr>
+      </w:pPr>
+      <w:r>
+        <w:rPr>
+          <w:rFonts w:ascii="Times New Roman" w:hAnsi="Times New Roman" w:cs="Times New Roman"/>
+          <w:b/>
+        </w:rPr>
+        <w:t>Date:</w:t>
+      </w:r>
+      <w:r>
+        <w:rPr>
+          <w:rFonts w:ascii="Times New Roman" w:hAnsi="Times New Roman" w:cs="Times New Roman"/>
+        </w:rPr>
+        <w:t xml:space="preserve"> March 02, 2020 – August 15, 2020</w:t>
+      </w:r>
+    </w:p>
+    <w:p>
+      <w:pPr>
+        <w:pStyle w:val="ListParagraph"/>
+        <w:spacing w:after="0"/>
+        <w:jc w:val="both"/>
+        <w:rPr>
+          <w:rFonts w:ascii="Times New Roman" w:hAnsi="Times New Roman" w:cs="Times New Roman"/>
+        </w:rPr>
+      </w:pPr>
+      <w:r>
+        <w:rPr>
+          <w:rFonts w:ascii="Times New Roman" w:hAnsi="Times New Roman" w:cs="Times New Roman"/>
+          <w:b/>
+        </w:rPr>
+        <w:t>Reasons for living:</w:t>
+      </w:r>
+      <w:r>
+        <w:rPr>
+          <w:rFonts w:ascii="Times New Roman" w:hAnsi="Times New Roman" w:cs="Times New Roman"/>
+        </w:rPr>
+        <w:t xml:space="preserve"> Contract terminated due to pandemic and poor internet connection at home.</w:t>
+      </w:r>
+    </w:p>
+    <w:p>
+      <w:pPr>
+        <w:spacing w:after="0"/>
+        <w:jc w:val="both"/>
+        <w:rPr>
+          <w:rFonts w:ascii="Times New Roman" w:hAnsi="Times New Roman" w:cs="Times New Roman"/>
+        </w:rPr>
+      </w:pPr>
+    </w:p>
+    <w:p>
+      <w:pPr>
+        <w:spacing w:after="0"/>
+        <w:rPr>
+          <w:rFonts w:ascii="Times New Roman" w:hAnsi="Times New Roman" w:cs="Times New Roman"/>
+          <w:b/>
+          <w:sz w:val="30"/>
+          <w:szCs w:val="30"/>
         </w:rPr>
       </w:pPr>
     </w:p>
@@ -536,13 +773,47 @@
           <w:szCs w:val="30"/>
         </w:rPr>
       </w:pPr>
-      <w:r>
-        <w:rPr>
-          <w:rFonts w:ascii="Times New Roman" w:hAnsi="Times New Roman" w:cs="Times New Roman"/>
-          <w:b/>
-          <w:sz w:val="30"/>
-          <w:szCs w:val="30"/>
-        </w:rPr>
+    </w:p>
+    <w:p>
+      <w:pPr>
+        <w:spacing w:after="0"/>
+        <w:rPr>
+          <w:rFonts w:ascii="Times New Roman" w:hAnsi="Times New Roman" w:cs="Times New Roman"/>
+          <w:b/>
+          <w:sz w:val="30"/>
+          <w:szCs w:val="30"/>
+        </w:rPr>
+      </w:pPr>
+    </w:p>
+    <w:p>
+      <w:pPr>
+        <w:spacing w:after="0"/>
+        <w:rPr>
+          <w:rFonts w:ascii="Times New Roman" w:hAnsi="Times New Roman" w:cs="Times New Roman"/>
+          <w:b/>
+          <w:sz w:val="30"/>
+          <w:szCs w:val="30"/>
+        </w:rPr>
+      </w:pPr>
+    </w:p>
+    <w:p>
+      <w:pPr>
+        <w:spacing w:after="0"/>
+        <w:rPr>
+          <w:rFonts w:ascii="Times New Roman" w:hAnsi="Times New Roman" w:cs="Times New Roman"/>
+          <w:b/>
+          <w:sz w:val="30"/>
+          <w:szCs w:val="30"/>
+        </w:rPr>
+      </w:pPr>
+      <w:r>
+        <w:rPr>
+          <w:rFonts w:ascii="Times New Roman" w:hAnsi="Times New Roman" w:cs="Times New Roman"/>
+          <w:b/>
+          <w:sz w:val="30"/>
+          <w:szCs w:val="30"/>
+        </w:rPr>
+        <w:lastRenderedPageBreak/>
         <w:t>PROJECTS</w:t>
       </w:r>
       <w:r>
@@ -724,6 +995,17 @@
           <w:szCs w:val="30"/>
         </w:rPr>
       </w:pPr>
+    </w:p>
+    <w:p>
+      <w:pPr>
+        <w:spacing w:after="0"/>
+        <w:rPr>
+          <w:rFonts w:ascii="Times New Roman" w:hAnsi="Times New Roman" w:cs="Times New Roman"/>
+          <w:b/>
+          <w:sz w:val="30"/>
+          <w:szCs w:val="30"/>
+        </w:rPr>
+      </w:pPr>
       <w:r>
         <w:rPr>
           <w:rFonts w:ascii="Times New Roman" w:hAnsi="Times New Roman" w:cs="Times New Roman"/>
@@ -832,7 +1114,25 @@
         <w:rPr>
           <w:rFonts w:ascii="Times New Roman" w:hAnsi="Times New Roman" w:cs="Times New Roman"/>
         </w:rPr>
-        <w:t>Backend Frameworks: ASP.NET MVC/CORE with Razor, EF 6 and EF Core</w:t>
+        <w:t>Backend Frameworks: AS</w:t>
+      </w:r>
+      <w:r>
+        <w:rPr>
+          <w:rFonts w:ascii="Times New Roman" w:hAnsi="Times New Roman" w:cs="Times New Roman"/>
+        </w:rPr>
+        <w:t xml:space="preserve">P.NET MVC/CORE with Razor, EF 6, </w:t>
+      </w:r>
+      <w:r>
+        <w:rPr>
+          <w:rFonts w:ascii="Times New Roman" w:hAnsi="Times New Roman" w:cs="Times New Roman"/>
+        </w:rPr>
+        <w:t>EF Core</w:t>
+      </w:r>
+      <w:r>
+        <w:rPr>
+          <w:rFonts w:ascii="Times New Roman" w:hAnsi="Times New Roman" w:cs="Times New Roman"/>
+        </w:rPr>
+        <w:t xml:space="preserve"> and Web API</w:t>
       </w:r>
     </w:p>
     <w:p>
@@ -852,7 +1152,6 @@
         <w:rPr>
           <w:rFonts w:ascii="Times New Roman" w:hAnsi="Times New Roman" w:cs="Times New Roman"/>
         </w:rPr>
-        <w:lastRenderedPageBreak/>
         <w:t xml:space="preserve">Frontend Framework: Angular 9 </w:t>
       </w:r>
     </w:p>
@@ -875,8 +1174,6 @@
         </w:rPr>
         <w:t>Version Control &amp; Repository: Git &amp; Github</w:t>
       </w:r>
-      <w:bookmarkStart w:id="0" w:name="_GoBack"/>
-      <w:bookmarkEnd w:id="0"/>
     </w:p>
     <w:p>
       <w:pPr>
@@ -895,28 +1192,29 @@
         <w:rPr>
           <w:rFonts w:ascii="Times New Roman" w:hAnsi="Times New Roman" w:cs="Times New Roman"/>
         </w:rPr>
-        <w:t>MS Office (M</w:t>
-      </w:r>
-      <w:r>
-        <w:rPr>
-          <w:rFonts w:ascii="Times New Roman" w:hAnsi="Times New Roman" w:cs="Times New Roman"/>
-        </w:rPr>
-        <w:t>S Word, MS Excel, MS Powerpoint</w:t>
-      </w:r>
-      <w:r>
-        <w:rPr>
-          <w:rFonts w:ascii="Times New Roman" w:hAnsi="Times New Roman" w:cs="Times New Roman"/>
-        </w:rPr>
-        <w:t>)</w:t>
-      </w:r>
-    </w:p>
-    <w:p>
-      <w:pPr>
-        <w:pStyle w:val="ListParagraph"/>
-        <w:spacing w:after="0"/>
-        <w:rPr>
-          <w:rFonts w:ascii="Times New Roman" w:hAnsi="Times New Roman" w:cs="Times New Roman"/>
-          <w:b/>
+        <w:t>Postman</w:t>
+      </w:r>
+      <w:bookmarkStart w:id="0" w:name="_GoBack"/>
+      <w:bookmarkEnd w:id="0"/>
+    </w:p>
+    <w:p>
+      <w:pPr>
+        <w:pStyle w:val="ListParagraph"/>
+        <w:spacing w:after="0"/>
+        <w:rPr>
+          <w:rFonts w:ascii="Times New Roman" w:hAnsi="Times New Roman" w:cs="Times New Roman"/>
+          <w:b/>
+        </w:rPr>
+      </w:pPr>
+    </w:p>
+    <w:p>
+      <w:pPr>
+        <w:spacing w:after="0"/>
+        <w:rPr>
+          <w:rFonts w:ascii="Times New Roman" w:hAnsi="Times New Roman" w:cs="Times New Roman"/>
+          <w:b/>
+          <w:sz w:val="30"/>
+          <w:szCs w:val="30"/>
         </w:rPr>
       </w:pPr>
     </w:p>
@@ -1314,6 +1612,105 @@
           <w:szCs w:val="30"/>
         </w:rPr>
       </w:pPr>
+    </w:p>
+    <w:p>
+      <w:pPr>
+        <w:spacing w:after="0"/>
+        <w:rPr>
+          <w:rFonts w:ascii="Times New Roman" w:hAnsi="Times New Roman" w:cs="Times New Roman"/>
+          <w:b/>
+          <w:sz w:val="30"/>
+          <w:szCs w:val="30"/>
+        </w:rPr>
+      </w:pPr>
+    </w:p>
+    <w:p>
+      <w:pPr>
+        <w:spacing w:after="0"/>
+        <w:rPr>
+          <w:rFonts w:ascii="Times New Roman" w:hAnsi="Times New Roman" w:cs="Times New Roman"/>
+          <w:b/>
+          <w:sz w:val="30"/>
+          <w:szCs w:val="30"/>
+        </w:rPr>
+      </w:pPr>
+    </w:p>
+    <w:p>
+      <w:pPr>
+        <w:spacing w:after="0"/>
+        <w:rPr>
+          <w:rFonts w:ascii="Times New Roman" w:hAnsi="Times New Roman" w:cs="Times New Roman"/>
+          <w:b/>
+          <w:sz w:val="30"/>
+          <w:szCs w:val="30"/>
+        </w:rPr>
+      </w:pPr>
+    </w:p>
+    <w:p>
+      <w:pPr>
+        <w:spacing w:after="0"/>
+        <w:rPr>
+          <w:rFonts w:ascii="Times New Roman" w:hAnsi="Times New Roman" w:cs="Times New Roman"/>
+          <w:b/>
+          <w:sz w:val="30"/>
+          <w:szCs w:val="30"/>
+        </w:rPr>
+      </w:pPr>
+    </w:p>
+    <w:p>
+      <w:pPr>
+        <w:spacing w:after="0"/>
+        <w:rPr>
+          <w:rFonts w:ascii="Times New Roman" w:hAnsi="Times New Roman" w:cs="Times New Roman"/>
+          <w:b/>
+          <w:sz w:val="30"/>
+          <w:szCs w:val="30"/>
+        </w:rPr>
+      </w:pPr>
+    </w:p>
+    <w:p>
+      <w:pPr>
+        <w:spacing w:after="0"/>
+        <w:rPr>
+          <w:rFonts w:ascii="Times New Roman" w:hAnsi="Times New Roman" w:cs="Times New Roman"/>
+          <w:b/>
+          <w:sz w:val="30"/>
+          <w:szCs w:val="30"/>
+        </w:rPr>
+      </w:pPr>
+    </w:p>
+    <w:p>
+      <w:pPr>
+        <w:spacing w:after="0"/>
+        <w:rPr>
+          <w:rFonts w:ascii="Times New Roman" w:hAnsi="Times New Roman" w:cs="Times New Roman"/>
+          <w:b/>
+          <w:sz w:val="30"/>
+          <w:szCs w:val="30"/>
+        </w:rPr>
+      </w:pPr>
+    </w:p>
+    <w:p>
+      <w:pPr>
+        <w:spacing w:after="0"/>
+        <w:rPr>
+          <w:rFonts w:ascii="Times New Roman" w:hAnsi="Times New Roman" w:cs="Times New Roman"/>
+          <w:b/>
+          <w:sz w:val="30"/>
+          <w:szCs w:val="30"/>
+        </w:rPr>
+      </w:pPr>
+    </w:p>
+    <w:p>
+      <w:pPr>
+        <w:spacing w:after="0"/>
+        <w:rPr>
+          <w:rFonts w:ascii="Times New Roman" w:hAnsi="Times New Roman" w:cs="Times New Roman"/>
+          <w:b/>
+          <w:sz w:val="30"/>
+          <w:szCs w:val="30"/>
+        </w:rPr>
+      </w:pPr>
       <w:r>
         <w:rPr>
           <w:rFonts w:ascii="Times New Roman" w:hAnsi="Times New Roman" w:cs="Times New Roman"/>
@@ -1670,6 +2067,17 @@
         </w:rPr>
         <w:t>2011</w:t>
       </w:r>
+    </w:p>
+    <w:p>
+      <w:pPr>
+        <w:spacing w:after="0"/>
+        <w:rPr>
+          <w:rFonts w:ascii="Times New Roman" w:hAnsi="Times New Roman" w:cs="Times New Roman"/>
+          <w:b/>
+          <w:sz w:val="30"/>
+          <w:szCs w:val="30"/>
+        </w:rPr>
+      </w:pPr>
     </w:p>
     <w:p>
       <w:pPr>
@@ -2226,6 +2634,119 @@
     </w:lvl>
   </w:abstractNum>
   <w:abstractNum w:abstractNumId="3" w15:restartNumberingAfterBreak="0">
+    <w:nsid w:val="350E24F4"/>
+    <w:multiLevelType w:val="hybridMultilevel"/>
+    <w:tmpl w:val="A76ED438"/>
+    <w:lvl w:ilvl="0" w:tplc="3409000B">
+      <w:start w:val="1"/>
+      <w:numFmt w:val="bullet"/>
+      <w:lvlText w:val=""/>
+      <w:lvlJc w:val="left"/>
+      <w:pPr>
+        <w:ind w:left="720" w:hanging="360"/>
+      </w:pPr>
+      <w:rPr>
+        <w:rFonts w:ascii="Wingdings" w:hAnsi="Wingdings" w:hint="default"/>
+      </w:rPr>
+    </w:lvl>
+    <w:lvl w:ilvl="1" w:tplc="34090003" w:tentative="1">
+      <w:start w:val="1"/>
+      <w:numFmt w:val="bullet"/>
+      <w:lvlText w:val="o"/>
+      <w:lvlJc w:val="left"/>
+      <w:pPr>
+        <w:ind w:left="1440" w:hanging="360"/>
+      </w:pPr>
+      <w:rPr>
+        <w:rFonts w:ascii="Courier New" w:hAnsi="Courier New" w:cs="Courier New" w:hint="default"/>
+      </w:rPr>
+    </w:lvl>
+    <w:lvl w:ilvl="2" w:tplc="34090005" w:tentative="1">
+      <w:start w:val="1"/>
+      <w:numFmt w:val="bullet"/>
+      <w:lvlText w:val=""/>
+      <w:lvlJc w:val="left"/>
+      <w:pPr>
+        <w:ind w:left="2160" w:hanging="360"/>
+      </w:pPr>
+      <w:rPr>
+        <w:rFonts w:ascii="Wingdings" w:hAnsi="Wingdings" w:hint="default"/>
+      </w:rPr>
+    </w:lvl>
+    <w:lvl w:ilvl="3" w:tplc="34090001" w:tentative="1">
+      <w:start w:val="1"/>
+      <w:numFmt w:val="bullet"/>
+      <w:lvlText w:val=""/>
+      <w:lvlJc w:val="left"/>
+      <w:pPr>
+        <w:ind w:left="2880" w:hanging="360"/>
+      </w:pPr>
+      <w:rPr>
+        <w:rFonts w:ascii="Symbol" w:hAnsi="Symbol" w:hint="default"/>
+      </w:rPr>
+    </w:lvl>
+    <w:lvl w:ilvl="4" w:tplc="34090003" w:tentative="1">
+      <w:start w:val="1"/>
+      <w:numFmt w:val="bullet"/>
+      <w:lvlText w:val="o"/>
+      <w:lvlJc w:val="left"/>
+      <w:pPr>
+        <w:ind w:left="3600" w:hanging="360"/>
+      </w:pPr>
+      <w:rPr>
+        <w:rFonts w:ascii="Courier New" w:hAnsi="Courier New" w:cs="Courier New" w:hint="default"/>
+      </w:rPr>
+    </w:lvl>
+    <w:lvl w:ilvl="5" w:tplc="34090005" w:tentative="1">
+      <w:start w:val="1"/>
+      <w:numFmt w:val="bullet"/>
+      <w:lvlText w:val=""/>
+      <w:lvlJc w:val="left"/>
+      <w:pPr>
+        <w:ind w:left="4320" w:hanging="360"/>
+      </w:pPr>
+      <w:rPr>
+        <w:rFonts w:ascii="Wingdings" w:hAnsi="Wingdings" w:hint="default"/>
+      </w:rPr>
+    </w:lvl>
+    <w:lvl w:ilvl="6" w:tplc="34090001" w:tentative="1">
+      <w:start w:val="1"/>
+      <w:numFmt w:val="bullet"/>
+      <w:lvlText w:val=""/>
+      <w:lvlJc w:val="left"/>
+      <w:pPr>
+        <w:ind w:left="5040" w:hanging="360"/>
+      </w:pPr>
+      <w:rPr>
+        <w:rFonts w:ascii="Symbol" w:hAnsi="Symbol" w:hint="default"/>
+      </w:rPr>
+    </w:lvl>
+    <w:lvl w:ilvl="7" w:tplc="34090003" w:tentative="1">
+      <w:start w:val="1"/>
+      <w:numFmt w:val="bullet"/>
+      <w:lvlText w:val="o"/>
+      <w:lvlJc w:val="left"/>
+      <w:pPr>
+        <w:ind w:left="5760" w:hanging="360"/>
+      </w:pPr>
+      <w:rPr>
+        <w:rFonts w:ascii="Courier New" w:hAnsi="Courier New" w:cs="Courier New" w:hint="default"/>
+      </w:rPr>
+    </w:lvl>
+    <w:lvl w:ilvl="8" w:tplc="34090005" w:tentative="1">
+      <w:start w:val="1"/>
+      <w:numFmt w:val="bullet"/>
+      <w:lvlText w:val=""/>
+      <w:lvlJc w:val="left"/>
+      <w:pPr>
+        <w:ind w:left="6480" w:hanging="360"/>
+      </w:pPr>
+      <w:rPr>
+        <w:rFonts w:ascii="Wingdings" w:hAnsi="Wingdings" w:hint="default"/>
+      </w:rPr>
+    </w:lvl>
+  </w:abstractNum>
+  <w:abstractNum w:abstractNumId="4" w15:restartNumberingAfterBreak="0">
     <w:nsid w:val="41BD34C6"/>
     <w:multiLevelType w:val="hybridMultilevel"/>
     <w:tmpl w:val="8D068AB6"/>
@@ -2318,10 +2839,13 @@
     <w:abstractNumId w:val="2"/>
   </w:num>
   <w:num w:numId="3">
-    <w:abstractNumId w:val="3"/>
+    <w:abstractNumId w:val="4"/>
   </w:num>
   <w:num w:numId="4">
     <w:abstractNumId w:val="0"/>
+  </w:num>
+  <w:num w:numId="5">
+    <w:abstractNumId w:val="3"/>
   </w:num>
 </w:numbering>
 </file>
@@ -3082,7 +3606,7 @@
 </file>
 
 <file path=customXml/itemProps1.xml><?xml version="1.0" encoding="utf-8"?>
-<ds:datastoreItem xmlns:ds="http://schemas.openxmlformats.org/officeDocument/2006/customXml" ds:itemID="{2C2CA706-832A-45E2-AB87-2A0AA58F4D80}">
+<ds:datastoreItem xmlns:ds="http://schemas.openxmlformats.org/officeDocument/2006/customXml" ds:itemID="{0168ECEC-42B8-45FA-B767-83613F9AABEC}">
   <ds:schemaRefs>
     <ds:schemaRef ds:uri="http://schemas.openxmlformats.org/officeDocument/2006/bibliography"/>
   </ds:schemaRefs>

</xml_diff>

<commit_message>
update as of dec. 25, 2022
</commit_message>
<xml_diff>
--- a/My Portfolio/BATERINA, REVIEN JAY (PROGRAMMER).docx
+++ b/My Portfolio/BATERINA, REVIEN JAY (PROGRAMMER).docx
@@ -1,6 +1,6 @@
 
 <file path=word/document.xml><?xml version="1.0" encoding="utf-8"?>
-<w:document xmlns:wpc="http://schemas.microsoft.com/office/word/2010/wordprocessingCanvas" xmlns:cx="http://schemas.microsoft.com/office/drawing/2014/chartex" xmlns:cx1="http://schemas.microsoft.com/office/drawing/2015/9/8/chartex" xmlns:mc="http://schemas.openxmlformats.org/markup-compatibility/2006" xmlns:o="urn:schemas-microsoft-com:office:office" xmlns:r="http://schemas.openxmlformats.org/officeDocument/2006/relationships" xmlns:m="http://schemas.openxmlformats.org/officeDocument/2006/math" xmlns:v="urn:schemas-microsoft-com:vml" xmlns:wp14="http://schemas.microsoft.com/office/word/2010/wordprocessingDrawing" xmlns:wp="http://schemas.openxmlformats.org/drawingml/2006/wordprocessingDrawing" xmlns:w10="urn:schemas-microsoft-com:office:word" xmlns:w="http://schemas.openxmlformats.org/wordprocessingml/2006/main" xmlns:w14="http://schemas.microsoft.com/office/word/2010/wordml" xmlns:w15="http://schemas.microsoft.com/office/word/2012/wordml" xmlns:w16se="http://schemas.microsoft.com/office/word/2015/wordml/symex" xmlns:wpg="http://schemas.microsoft.com/office/word/2010/wordprocessingGroup" xmlns:wpi="http://schemas.microsoft.com/office/word/2010/wordprocessingInk" xmlns:wne="http://schemas.microsoft.com/office/word/2006/wordml" xmlns:wps="http://schemas.microsoft.com/office/word/2010/wordprocessingShape" mc:Ignorable="w14 w15 w16se wp14">
+<w:document xmlns:wpc="http://schemas.microsoft.com/office/word/2010/wordprocessingCanvas" xmlns:cx="http://schemas.microsoft.com/office/drawing/2014/chartex" xmlns:cx1="http://schemas.microsoft.com/office/drawing/2015/9/8/chartex" xmlns:cx2="http://schemas.microsoft.com/office/drawing/2015/10/21/chartex" xmlns:cx3="http://schemas.microsoft.com/office/drawing/2016/5/9/chartex" xmlns:cx4="http://schemas.microsoft.com/office/drawing/2016/5/10/chartex" xmlns:cx5="http://schemas.microsoft.com/office/drawing/2016/5/11/chartex" xmlns:cx6="http://schemas.microsoft.com/office/drawing/2016/5/12/chartex" xmlns:cx7="http://schemas.microsoft.com/office/drawing/2016/5/13/chartex" xmlns:cx8="http://schemas.microsoft.com/office/drawing/2016/5/14/chartex" xmlns:mc="http://schemas.openxmlformats.org/markup-compatibility/2006" xmlns:aink="http://schemas.microsoft.com/office/drawing/2016/ink" xmlns:am3d="http://schemas.microsoft.com/office/drawing/2017/model3d" xmlns:o="urn:schemas-microsoft-com:office:office" xmlns:oel="http://schemas.microsoft.com/office/2019/extlst" xmlns:r="http://schemas.openxmlformats.org/officeDocument/2006/relationships" xmlns:m="http://schemas.openxmlformats.org/officeDocument/2006/math" xmlns:v="urn:schemas-microsoft-com:vml" xmlns:wp14="http://schemas.microsoft.com/office/word/2010/wordprocessingDrawing" xmlns:wp="http://schemas.openxmlformats.org/drawingml/2006/wordprocessingDrawing" xmlns:w10="urn:schemas-microsoft-com:office:word" xmlns:w="http://schemas.openxmlformats.org/wordprocessingml/2006/main" xmlns:w14="http://schemas.microsoft.com/office/word/2010/wordml" xmlns:w15="http://schemas.microsoft.com/office/word/2012/wordml" xmlns:w16cex="http://schemas.microsoft.com/office/word/2018/wordml/cex" xmlns:w16cid="http://schemas.microsoft.com/office/word/2016/wordml/cid" xmlns:w16="http://schemas.microsoft.com/office/word/2018/wordml" xmlns:w16sdtdh="http://schemas.microsoft.com/office/word/2020/wordml/sdtdatahash" xmlns:w16se="http://schemas.microsoft.com/office/word/2015/wordml/symex" xmlns:wpg="http://schemas.microsoft.com/office/word/2010/wordprocessingGroup" xmlns:wpi="http://schemas.microsoft.com/office/word/2010/wordprocessingInk" xmlns:wne="http://schemas.microsoft.com/office/word/2006/wordml" xmlns:wps="http://schemas.microsoft.com/office/word/2010/wordprocessingShape" mc:Ignorable="w14 w15 w16se w16cid w16 w16cex w16sdtdh wp14">
   <w:body>
     <w:p>
       <w:pPr>
@@ -16,7 +16,7 @@
         <w:rPr>
           <w:noProof/>
         </w:rPr>
-        <w:pict>
+        <w:pict w14:anchorId="5713D4E9">
           <v:shapetype id="_x0000_t75" coordsize="21600,21600" o:spt="75" o:preferrelative="t" path="m@4@5l@4@11@9@11@9@5xe" filled="f" stroked="f">
             <v:stroke joinstyle="miter"/>
             <v:formulas>
@@ -41,6 +41,7 @@
           </v:shape>
         </w:pict>
       </w:r>
+      <w:proofErr w:type="spellStart"/>
       <w:r>
         <w:rPr>
           <w:rFonts w:ascii="Times New Roman" w:hAnsi="Times New Roman" w:cs="Times New Roman"/>
@@ -48,17 +49,39 @@
           <w:sz w:val="30"/>
           <w:szCs w:val="30"/>
         </w:rPr>
-        <w:t>Revien Jay E. Baterina</w:t>
-      </w:r>
-    </w:p>
-    <w:p>
-      <w:pPr>
-        <w:spacing w:after="0"/>
-        <w:rPr>
-          <w:rFonts w:ascii="Times New Roman" w:hAnsi="Times New Roman" w:cs="Times New Roman"/>
-          <w:b/>
-        </w:rPr>
-      </w:pPr>
+        <w:t>Revien</w:t>
+      </w:r>
+      <w:proofErr w:type="spellEnd"/>
+      <w:r>
+        <w:rPr>
+          <w:rFonts w:ascii="Times New Roman" w:hAnsi="Times New Roman" w:cs="Times New Roman"/>
+          <w:b/>
+          <w:sz w:val="30"/>
+          <w:szCs w:val="30"/>
+        </w:rPr>
+        <w:t xml:space="preserve"> Jay E. </w:t>
+      </w:r>
+      <w:proofErr w:type="spellStart"/>
+      <w:r>
+        <w:rPr>
+          <w:rFonts w:ascii="Times New Roman" w:hAnsi="Times New Roman" w:cs="Times New Roman"/>
+          <w:b/>
+          <w:sz w:val="30"/>
+          <w:szCs w:val="30"/>
+        </w:rPr>
+        <w:t>Baterina</w:t>
+      </w:r>
+      <w:proofErr w:type="spellEnd"/>
+    </w:p>
+    <w:p>
+      <w:pPr>
+        <w:spacing w:after="0"/>
+        <w:rPr>
+          <w:rFonts w:ascii="Times New Roman" w:hAnsi="Times New Roman" w:cs="Times New Roman"/>
+          <w:b/>
+        </w:rPr>
+      </w:pPr>
+      <w:proofErr w:type="spellStart"/>
       <w:r>
         <w:rPr>
           <w:rFonts w:ascii="Times New Roman" w:hAnsi="Times New Roman" w:cs="Times New Roman"/>
@@ -66,6 +89,7 @@
         </w:rPr>
         <w:t>Pinmilapil</w:t>
       </w:r>
+      <w:proofErr w:type="spellEnd"/>
       <w:r>
         <w:rPr>
           <w:rFonts w:ascii="Times New Roman" w:hAnsi="Times New Roman" w:cs="Times New Roman"/>
@@ -78,7 +102,23 @@
           <w:rFonts w:ascii="Times New Roman" w:hAnsi="Times New Roman" w:cs="Times New Roman"/>
           <w:b/>
         </w:rPr>
-        <w:t xml:space="preserve"> Sison, Pangasinan</w:t>
+        <w:t xml:space="preserve"> </w:t>
+      </w:r>
+      <w:proofErr w:type="spellStart"/>
+      <w:r>
+        <w:rPr>
+          <w:rFonts w:ascii="Times New Roman" w:hAnsi="Times New Roman" w:cs="Times New Roman"/>
+          <w:b/>
+        </w:rPr>
+        <w:t>Sison</w:t>
+      </w:r>
+      <w:proofErr w:type="spellEnd"/>
+      <w:r>
+        <w:rPr>
+          <w:rFonts w:ascii="Times New Roman" w:hAnsi="Times New Roman" w:cs="Times New Roman"/>
+          <w:b/>
+        </w:rPr>
+        <w:t>, Pangasinan</w:t>
       </w:r>
     </w:p>
     <w:p>
@@ -166,7 +206,7 @@
         <mc:AlternateContent>
           <mc:Choice Requires="wps">
             <w:drawing>
-              <wp:anchor distT="0" distB="0" distL="114300" distR="114300" simplePos="0" relativeHeight="251657216" behindDoc="0" locked="0" layoutInCell="1" allowOverlap="1">
+              <wp:anchor distT="0" distB="0" distL="114300" distR="114300" simplePos="0" relativeHeight="251657216" behindDoc="0" locked="0" layoutInCell="1" allowOverlap="1" wp14:anchorId="2EDBD047" wp14:editId="41D20145">
                 <wp:simplePos x="0" y="0"/>
                 <wp:positionH relativeFrom="column">
                   <wp:posOffset>-542925</wp:posOffset>
@@ -305,7 +345,7 @@
         <w:rPr>
           <w:rFonts w:ascii="Times New Roman" w:hAnsi="Times New Roman" w:cs="Times New Roman"/>
         </w:rPr>
-        <w:t xml:space="preserve"> obtain an entry-level computer programmer </w:t>
+        <w:t xml:space="preserve"> obtain computer programmer </w:t>
       </w:r>
       <w:r>
         <w:rPr>
@@ -388,11 +428,19 @@
           <w:rFonts w:ascii="Times New Roman" w:hAnsi="Times New Roman" w:cs="Times New Roman"/>
         </w:rPr>
       </w:pPr>
-      <w:r>
-        <w:rPr>
-          <w:rFonts w:ascii="Times New Roman" w:hAnsi="Times New Roman" w:cs="Times New Roman"/>
-        </w:rPr>
-        <w:t>iConnected Business Systems, Inc</w:t>
+      <w:proofErr w:type="spellStart"/>
+      <w:r>
+        <w:rPr>
+          <w:rFonts w:ascii="Times New Roman" w:hAnsi="Times New Roman" w:cs="Times New Roman"/>
+        </w:rPr>
+        <w:t>iConnected</w:t>
+      </w:r>
+      <w:proofErr w:type="spellEnd"/>
+      <w:r>
+        <w:rPr>
+          <w:rFonts w:ascii="Times New Roman" w:hAnsi="Times New Roman" w:cs="Times New Roman"/>
+        </w:rPr>
+        <w:t xml:space="preserve"> Business Systems, Inc</w:t>
       </w:r>
     </w:p>
     <w:p>
@@ -432,8 +480,30 @@
         <w:rPr>
           <w:rFonts w:ascii="Times New Roman" w:hAnsi="Times New Roman" w:cs="Times New Roman"/>
         </w:rPr>
-        <w:t>Started to migrate old business software to modern one with DevExpress XAF Blazor and Winforms</w:t>
-      </w:r>
+        <w:t xml:space="preserve">Started to migrate old business software to modern one with DevExpress XAF </w:t>
+      </w:r>
+      <w:proofErr w:type="spellStart"/>
+      <w:r>
+        <w:rPr>
+          <w:rFonts w:ascii="Times New Roman" w:hAnsi="Times New Roman" w:cs="Times New Roman"/>
+        </w:rPr>
+        <w:t>Blazor</w:t>
+      </w:r>
+      <w:proofErr w:type="spellEnd"/>
+      <w:r>
+        <w:rPr>
+          <w:rFonts w:ascii="Times New Roman" w:hAnsi="Times New Roman" w:cs="Times New Roman"/>
+        </w:rPr>
+        <w:t xml:space="preserve"> and </w:t>
+      </w:r>
+      <w:proofErr w:type="spellStart"/>
+      <w:r>
+        <w:rPr>
+          <w:rFonts w:ascii="Times New Roman" w:hAnsi="Times New Roman" w:cs="Times New Roman"/>
+        </w:rPr>
+        <w:t>Winforms</w:t>
+      </w:r>
+      <w:proofErr w:type="spellEnd"/>
       <w:r>
         <w:rPr>
           <w:rFonts w:ascii="Times New Roman" w:hAnsi="Times New Roman" w:cs="Times New Roman"/>
@@ -466,8 +536,6 @@
         </w:rPr>
         <w:t xml:space="preserve"> Manager</w:t>
       </w:r>
-      <w:bookmarkStart w:id="0" w:name="_GoBack"/>
-      <w:bookmarkEnd w:id="0"/>
       <w:r>
         <w:rPr>
           <w:rFonts w:ascii="Times New Roman" w:hAnsi="Times New Roman" w:cs="Times New Roman"/>
@@ -498,7 +566,21 @@
         <w:rPr>
           <w:rFonts w:ascii="Times New Roman" w:hAnsi="Times New Roman" w:cs="Times New Roman"/>
         </w:rPr>
-        <w:t>sed Azure Devops to monitor</w:t>
+        <w:t xml:space="preserve">sed Azure </w:t>
+      </w:r>
+      <w:proofErr w:type="spellStart"/>
+      <w:r>
+        <w:rPr>
+          <w:rFonts w:ascii="Times New Roman" w:hAnsi="Times New Roman" w:cs="Times New Roman"/>
+        </w:rPr>
+        <w:t>Devops</w:t>
+      </w:r>
+      <w:proofErr w:type="spellEnd"/>
+      <w:r>
+        <w:rPr>
+          <w:rFonts w:ascii="Times New Roman" w:hAnsi="Times New Roman" w:cs="Times New Roman"/>
+        </w:rPr>
+        <w:t xml:space="preserve"> to monitor</w:t>
       </w:r>
       <w:r>
         <w:rPr>
@@ -511,27 +593,6 @@
           <w:rFonts w:ascii="Times New Roman" w:hAnsi="Times New Roman" w:cs="Times New Roman"/>
         </w:rPr>
         <w:t xml:space="preserve"> our daily tasks</w:t>
-      </w:r>
-    </w:p>
-    <w:p>
-      <w:pPr>
-        <w:pStyle w:val="ListParagraph"/>
-        <w:numPr>
-          <w:ilvl w:val="0"/>
-          <w:numId w:val="9"/>
-        </w:numPr>
-        <w:spacing w:after="0"/>
-        <w:jc w:val="both"/>
-        <w:rPr>
-          <w:rFonts w:ascii="Times New Roman" w:hAnsi="Times New Roman" w:cs="Times New Roman"/>
-        </w:rPr>
-      </w:pPr>
-      <w:r>
-        <w:rPr>
-          <w:rFonts w:ascii="Times New Roman" w:hAnsi="Times New Roman" w:cs="Times New Roman"/>
-          <w:b/>
-        </w:rPr>
-        <w:t>Key Achievement</w:t>
       </w:r>
     </w:p>
     <w:p>
@@ -577,7 +638,396 @@
         <w:rPr>
           <w:rFonts w:ascii="Times New Roman" w:hAnsi="Times New Roman" w:cs="Times New Roman"/>
         </w:rPr>
-        <w:t>Ensure to finished all the given tasks daily to make a successful sprint at the end of each week</w:t>
+        <w:t>Ensure to finished all the given daily</w:t>
+      </w:r>
+      <w:r>
+        <w:rPr>
+          <w:rFonts w:ascii="Times New Roman" w:hAnsi="Times New Roman" w:cs="Times New Roman"/>
+        </w:rPr>
+        <w:t xml:space="preserve"> tasks</w:t>
+      </w:r>
+      <w:r>
+        <w:rPr>
+          <w:rFonts w:ascii="Times New Roman" w:hAnsi="Times New Roman" w:cs="Times New Roman"/>
+        </w:rPr>
+        <w:t xml:space="preserve"> to make a successful sprint at the end of each week</w:t>
+      </w:r>
+    </w:p>
+    <w:p>
+      <w:pPr>
+        <w:pStyle w:val="ListParagraph"/>
+        <w:spacing w:after="0"/>
+        <w:ind w:left="1440"/>
+        <w:jc w:val="both"/>
+        <w:rPr>
+          <w:rFonts w:ascii="Times New Roman" w:hAnsi="Times New Roman" w:cs="Times New Roman"/>
+        </w:rPr>
+      </w:pPr>
+    </w:p>
+    <w:p>
+      <w:pPr>
+        <w:pStyle w:val="ListParagraph"/>
+        <w:numPr>
+          <w:ilvl w:val="0"/>
+          <w:numId w:val="12"/>
+        </w:numPr>
+        <w:spacing w:after="0"/>
+        <w:jc w:val="both"/>
+        <w:rPr>
+          <w:rFonts w:ascii="Times New Roman" w:hAnsi="Times New Roman" w:cs="Times New Roman"/>
+        </w:rPr>
+      </w:pPr>
+      <w:r>
+        <w:rPr>
+          <w:rFonts w:ascii="Times New Roman" w:hAnsi="Times New Roman" w:cs="Times New Roman"/>
+          <w:b/>
+          <w:bCs/>
+        </w:rPr>
+        <w:t>.Net Developer</w:t>
+      </w:r>
+    </w:p>
+    <w:p>
+      <w:pPr>
+        <w:pStyle w:val="ListParagraph"/>
+        <w:numPr>
+          <w:ilvl w:val="0"/>
+          <w:numId w:val="12"/>
+        </w:numPr>
+        <w:spacing w:after="0"/>
+        <w:jc w:val="both"/>
+        <w:rPr>
+          <w:rFonts w:ascii="Times New Roman" w:hAnsi="Times New Roman" w:cs="Times New Roman"/>
+        </w:rPr>
+      </w:pPr>
+      <w:proofErr w:type="spellStart"/>
+      <w:r>
+        <w:rPr>
+          <w:rFonts w:ascii="Times New Roman" w:hAnsi="Times New Roman" w:cs="Times New Roman"/>
+        </w:rPr>
+        <w:t>InsiteMY</w:t>
+      </w:r>
+      <w:proofErr w:type="spellEnd"/>
+      <w:r>
+        <w:rPr>
+          <w:rFonts w:ascii="Times New Roman" w:hAnsi="Times New Roman" w:cs="Times New Roman"/>
+        </w:rPr>
+        <w:t xml:space="preserve"> International, Inc.</w:t>
+      </w:r>
+    </w:p>
+    <w:p>
+      <w:pPr>
+        <w:pStyle w:val="ListParagraph"/>
+        <w:numPr>
+          <w:ilvl w:val="0"/>
+          <w:numId w:val="12"/>
+        </w:numPr>
+        <w:spacing w:after="0"/>
+        <w:jc w:val="both"/>
+        <w:rPr>
+          <w:rFonts w:ascii="Times New Roman" w:hAnsi="Times New Roman" w:cs="Times New Roman"/>
+        </w:rPr>
+      </w:pPr>
+      <w:r>
+        <w:rPr>
+          <w:rFonts w:ascii="Times New Roman" w:hAnsi="Times New Roman" w:cs="Times New Roman"/>
+        </w:rPr>
+        <w:t>April 05, 2021 – Present</w:t>
+      </w:r>
+    </w:p>
+    <w:p>
+      <w:pPr>
+        <w:pStyle w:val="ListParagraph"/>
+        <w:numPr>
+          <w:ilvl w:val="0"/>
+          <w:numId w:val="10"/>
+        </w:numPr>
+        <w:spacing w:after="0"/>
+        <w:jc w:val="both"/>
+        <w:rPr>
+          <w:rFonts w:ascii="Times New Roman" w:hAnsi="Times New Roman" w:cs="Times New Roman"/>
+        </w:rPr>
+      </w:pPr>
+      <w:r>
+        <w:rPr>
+          <w:rFonts w:ascii="Times New Roman" w:hAnsi="Times New Roman" w:cs="Times New Roman"/>
+        </w:rPr>
+        <w:t>Plan, develop,</w:t>
+      </w:r>
+      <w:r>
+        <w:rPr>
+          <w:rFonts w:ascii="Times New Roman" w:hAnsi="Times New Roman" w:cs="Times New Roman"/>
+        </w:rPr>
+        <w:t xml:space="preserve"> test,</w:t>
+      </w:r>
+      <w:r>
+        <w:rPr>
+          <w:rFonts w:ascii="Times New Roman" w:hAnsi="Times New Roman" w:cs="Times New Roman"/>
+        </w:rPr>
+        <w:t xml:space="preserve"> deploy and maintain</w:t>
+      </w:r>
+      <w:r>
+        <w:rPr>
+          <w:rFonts w:ascii="Times New Roman" w:hAnsi="Times New Roman" w:cs="Times New Roman"/>
+        </w:rPr>
+        <w:t xml:space="preserve"> existing software</w:t>
+      </w:r>
+      <w:r>
+        <w:rPr>
+          <w:rFonts w:ascii="Times New Roman" w:hAnsi="Times New Roman" w:cs="Times New Roman"/>
+        </w:rPr>
+        <w:t xml:space="preserve"> solutions</w:t>
+      </w:r>
+    </w:p>
+    <w:p>
+      <w:pPr>
+        <w:pStyle w:val="ListParagraph"/>
+        <w:numPr>
+          <w:ilvl w:val="0"/>
+          <w:numId w:val="10"/>
+        </w:numPr>
+        <w:spacing w:after="0"/>
+        <w:jc w:val="both"/>
+        <w:rPr>
+          <w:rFonts w:ascii="Times New Roman" w:hAnsi="Times New Roman" w:cs="Times New Roman"/>
+        </w:rPr>
+      </w:pPr>
+      <w:r>
+        <w:rPr>
+          <w:rFonts w:ascii="Times New Roman" w:hAnsi="Times New Roman" w:cs="Times New Roman"/>
+        </w:rPr>
+        <w:t>Coordinate to managers</w:t>
+      </w:r>
+      <w:r>
+        <w:rPr>
+          <w:rFonts w:ascii="Times New Roman" w:hAnsi="Times New Roman" w:cs="Times New Roman"/>
+        </w:rPr>
+        <w:t>/business analyst/consultant</w:t>
+      </w:r>
+      <w:r>
+        <w:rPr>
+          <w:rFonts w:ascii="Times New Roman" w:hAnsi="Times New Roman" w:cs="Times New Roman"/>
+        </w:rPr>
+        <w:t xml:space="preserve"> to p</w:t>
+      </w:r>
+      <w:r>
+        <w:rPr>
+          <w:rFonts w:ascii="Times New Roman" w:hAnsi="Times New Roman" w:cs="Times New Roman"/>
+        </w:rPr>
+        <w:t>rovide good software solutions</w:t>
+      </w:r>
+    </w:p>
+    <w:p>
+      <w:pPr>
+        <w:pStyle w:val="ListParagraph"/>
+        <w:numPr>
+          <w:ilvl w:val="0"/>
+          <w:numId w:val="10"/>
+        </w:numPr>
+        <w:spacing w:after="0"/>
+        <w:jc w:val="both"/>
+        <w:rPr>
+          <w:rFonts w:ascii="Times New Roman" w:hAnsi="Times New Roman" w:cs="Times New Roman"/>
+        </w:rPr>
+      </w:pPr>
+      <w:r>
+        <w:rPr>
+          <w:rFonts w:ascii="Times New Roman" w:hAnsi="Times New Roman" w:cs="Times New Roman"/>
+        </w:rPr>
+        <w:t>Provide</w:t>
+      </w:r>
+      <w:r>
+        <w:rPr>
+          <w:rFonts w:ascii="Times New Roman" w:hAnsi="Times New Roman" w:cs="Times New Roman"/>
+        </w:rPr>
+        <w:t xml:space="preserve"> immediate</w:t>
+      </w:r>
+      <w:r>
+        <w:rPr>
+          <w:rFonts w:ascii="Times New Roman" w:hAnsi="Times New Roman" w:cs="Times New Roman"/>
+        </w:rPr>
+        <w:t xml:space="preserve"> support</w:t>
+      </w:r>
+      <w:r>
+        <w:rPr>
+          <w:rFonts w:ascii="Times New Roman" w:hAnsi="Times New Roman" w:cs="Times New Roman"/>
+        </w:rPr>
+        <w:t xml:space="preserve"> and troubleshoot software problems</w:t>
+      </w:r>
+      <w:r>
+        <w:rPr>
+          <w:rFonts w:ascii="Times New Roman" w:hAnsi="Times New Roman" w:cs="Times New Roman"/>
+        </w:rPr>
+        <w:t xml:space="preserve"> raised by </w:t>
+      </w:r>
+      <w:r>
+        <w:rPr>
+          <w:rFonts w:ascii="Times New Roman" w:hAnsi="Times New Roman" w:cs="Times New Roman"/>
+        </w:rPr>
+        <w:t>the</w:t>
+      </w:r>
+      <w:r>
+        <w:rPr>
+          <w:rFonts w:ascii="Times New Roman" w:hAnsi="Times New Roman" w:cs="Times New Roman"/>
+        </w:rPr>
+        <w:t xml:space="preserve"> customers in production, staging and DR servers</w:t>
+      </w:r>
+      <w:r>
+        <w:rPr>
+          <w:rFonts w:ascii="Times New Roman" w:hAnsi="Times New Roman" w:cs="Times New Roman"/>
+        </w:rPr>
+        <w:t>.</w:t>
+      </w:r>
+    </w:p>
+    <w:p>
+      <w:pPr>
+        <w:pStyle w:val="ListParagraph"/>
+        <w:numPr>
+          <w:ilvl w:val="0"/>
+          <w:numId w:val="10"/>
+        </w:numPr>
+        <w:spacing w:after="0"/>
+        <w:jc w:val="both"/>
+        <w:rPr>
+          <w:rFonts w:ascii="Times New Roman" w:hAnsi="Times New Roman" w:cs="Times New Roman"/>
+        </w:rPr>
+      </w:pPr>
+      <w:r>
+        <w:rPr>
+          <w:rFonts w:ascii="Times New Roman" w:hAnsi="Times New Roman" w:cs="Times New Roman"/>
+        </w:rPr>
+        <w:t xml:space="preserve">Ensure to </w:t>
+      </w:r>
+      <w:r>
+        <w:rPr>
+          <w:rFonts w:ascii="Times New Roman" w:hAnsi="Times New Roman" w:cs="Times New Roman"/>
+        </w:rPr>
+        <w:t>meet customer satisfaction and deliver the software product on time</w:t>
+      </w:r>
+    </w:p>
+    <w:p>
+      <w:pPr>
+        <w:pStyle w:val="ListParagraph"/>
+        <w:numPr>
+          <w:ilvl w:val="0"/>
+          <w:numId w:val="10"/>
+        </w:numPr>
+        <w:spacing w:after="0"/>
+        <w:jc w:val="both"/>
+        <w:rPr>
+          <w:rFonts w:ascii="Times New Roman" w:hAnsi="Times New Roman" w:cs="Times New Roman"/>
+        </w:rPr>
+      </w:pPr>
+      <w:r>
+        <w:rPr>
+          <w:rFonts w:ascii="Times New Roman" w:hAnsi="Times New Roman" w:cs="Times New Roman"/>
+        </w:rPr>
+        <w:t>Create/</w:t>
+      </w:r>
+      <w:r>
+        <w:rPr>
+          <w:rFonts w:ascii="Times New Roman" w:hAnsi="Times New Roman" w:cs="Times New Roman"/>
+        </w:rPr>
+        <w:t>Re</w:t>
+      </w:r>
+      <w:r>
+        <w:rPr>
+          <w:rFonts w:ascii="Times New Roman" w:hAnsi="Times New Roman" w:cs="Times New Roman"/>
+        </w:rPr>
+        <w:t>ctify</w:t>
+      </w:r>
+      <w:r>
+        <w:rPr>
+          <w:rFonts w:ascii="Times New Roman" w:hAnsi="Times New Roman" w:cs="Times New Roman"/>
+        </w:rPr>
+        <w:t xml:space="preserve"> software documentation</w:t>
+      </w:r>
+    </w:p>
+    <w:p>
+      <w:pPr>
+        <w:pStyle w:val="ListParagraph"/>
+        <w:numPr>
+          <w:ilvl w:val="0"/>
+          <w:numId w:val="10"/>
+        </w:numPr>
+        <w:spacing w:after="0"/>
+        <w:jc w:val="both"/>
+        <w:rPr>
+          <w:rFonts w:ascii="Times New Roman" w:hAnsi="Times New Roman" w:cs="Times New Roman"/>
+        </w:rPr>
+      </w:pPr>
+      <w:r>
+        <w:rPr>
+          <w:rFonts w:ascii="Times New Roman" w:hAnsi="Times New Roman" w:cs="Times New Roman"/>
+        </w:rPr>
+        <w:t>Handle and c</w:t>
+      </w:r>
+      <w:r>
+        <w:rPr>
+          <w:rFonts w:ascii="Times New Roman" w:hAnsi="Times New Roman" w:cs="Times New Roman"/>
+        </w:rPr>
+        <w:t>ommunicate directly to customers if needed</w:t>
+      </w:r>
+      <w:r>
+        <w:rPr>
+          <w:rFonts w:ascii="Times New Roman" w:hAnsi="Times New Roman" w:cs="Times New Roman"/>
+        </w:rPr>
+        <w:t xml:space="preserve"> thru email</w:t>
+      </w:r>
+      <w:r>
+        <w:rPr>
+          <w:rFonts w:ascii="Times New Roman" w:hAnsi="Times New Roman" w:cs="Times New Roman"/>
+        </w:rPr>
+        <w:t>/</w:t>
+      </w:r>
+      <w:r>
+        <w:rPr>
+          <w:rFonts w:ascii="Times New Roman" w:hAnsi="Times New Roman" w:cs="Times New Roman"/>
+        </w:rPr>
+        <w:t>chat</w:t>
+      </w:r>
+      <w:r>
+        <w:rPr>
+          <w:rFonts w:ascii="Times New Roman" w:hAnsi="Times New Roman" w:cs="Times New Roman"/>
+        </w:rPr>
+        <w:t>/call</w:t>
+      </w:r>
+      <w:r>
+        <w:rPr>
+          <w:rFonts w:ascii="Times New Roman" w:hAnsi="Times New Roman" w:cs="Times New Roman"/>
+        </w:rPr>
+        <w:t xml:space="preserve"> </w:t>
+      </w:r>
+    </w:p>
+    <w:p>
+      <w:pPr>
+        <w:pStyle w:val="ListParagraph"/>
+        <w:numPr>
+          <w:ilvl w:val="0"/>
+          <w:numId w:val="10"/>
+        </w:numPr>
+        <w:spacing w:after="0"/>
+        <w:jc w:val="both"/>
+        <w:rPr>
+          <w:rFonts w:ascii="Times New Roman" w:hAnsi="Times New Roman" w:cs="Times New Roman"/>
+        </w:rPr>
+      </w:pPr>
+      <w:r>
+        <w:rPr>
+          <w:rFonts w:ascii="Times New Roman" w:hAnsi="Times New Roman" w:cs="Times New Roman"/>
+        </w:rPr>
+        <w:t>Help QA to test newly created and enhanced functions</w:t>
+      </w:r>
+      <w:r>
+        <w:rPr>
+          <w:rFonts w:ascii="Times New Roman" w:hAnsi="Times New Roman" w:cs="Times New Roman"/>
+        </w:rPr>
+        <w:t>/</w:t>
+      </w:r>
+      <w:r>
+        <w:rPr>
+          <w:rFonts w:ascii="Times New Roman" w:hAnsi="Times New Roman" w:cs="Times New Roman"/>
+        </w:rPr>
+        <w:t>features of software</w:t>
       </w:r>
     </w:p>
     <w:p>
@@ -601,13 +1051,47 @@
           <w:szCs w:val="30"/>
         </w:rPr>
       </w:pPr>
-      <w:r>
+    </w:p>
+    <w:p>
+      <w:pPr>
+        <w:spacing w:after="0"/>
         <w:rPr>
           <w:rFonts w:ascii="Times New Roman" w:hAnsi="Times New Roman" w:cs="Times New Roman"/>
           <w:b/>
           <w:sz w:val="30"/>
           <w:szCs w:val="30"/>
         </w:rPr>
+      </w:pPr>
+    </w:p>
+    <w:p>
+      <w:pPr>
+        <w:spacing w:after="0"/>
+        <w:rPr>
+          <w:rFonts w:ascii="Times New Roman" w:hAnsi="Times New Roman" w:cs="Times New Roman"/>
+          <w:b/>
+          <w:sz w:val="30"/>
+          <w:szCs w:val="30"/>
+        </w:rPr>
+      </w:pPr>
+    </w:p>
+    <w:p>
+      <w:pPr>
+        <w:spacing w:after="0"/>
+        <w:rPr>
+          <w:rFonts w:ascii="Times New Roman" w:hAnsi="Times New Roman" w:cs="Times New Roman"/>
+          <w:b/>
+          <w:sz w:val="30"/>
+          <w:szCs w:val="30"/>
+        </w:rPr>
+      </w:pPr>
+      <w:r>
+        <w:rPr>
+          <w:rFonts w:ascii="Times New Roman" w:hAnsi="Times New Roman" w:cs="Times New Roman"/>
+          <w:b/>
+          <w:sz w:val="30"/>
+          <w:szCs w:val="30"/>
+        </w:rPr>
+        <w:lastRenderedPageBreak/>
         <w:t>SEMINARS AND TRAININGS:</w:t>
       </w:r>
     </w:p>
@@ -630,7 +1114,21 @@
         <w:rPr>
           <w:rFonts w:ascii="Times New Roman" w:hAnsi="Times New Roman" w:cs="Times New Roman"/>
         </w:rPr>
-        <w:t>GDG DevFest Baguio 2017</w:t>
+        <w:t xml:space="preserve">GDG </w:t>
+      </w:r>
+      <w:proofErr w:type="spellStart"/>
+      <w:r>
+        <w:rPr>
+          <w:rFonts w:ascii="Times New Roman" w:hAnsi="Times New Roman" w:cs="Times New Roman"/>
+        </w:rPr>
+        <w:t>DevFest</w:t>
+      </w:r>
+      <w:proofErr w:type="spellEnd"/>
+      <w:r>
+        <w:rPr>
+          <w:rFonts w:ascii="Times New Roman" w:hAnsi="Times New Roman" w:cs="Times New Roman"/>
+        </w:rPr>
+        <w:t xml:space="preserve"> Baguio 2017</w:t>
       </w:r>
     </w:p>
     <w:p>
@@ -648,7 +1146,21 @@
         <w:rPr>
           <w:rFonts w:ascii="Times New Roman" w:hAnsi="Times New Roman" w:cs="Times New Roman"/>
         </w:rPr>
-        <w:t>“Open Source Web Development and Mobile Application Development”</w:t>
+        <w:t>“</w:t>
+      </w:r>
+      <w:proofErr w:type="gramStart"/>
+      <w:r>
+        <w:rPr>
+          <w:rFonts w:ascii="Times New Roman" w:hAnsi="Times New Roman" w:cs="Times New Roman"/>
+        </w:rPr>
+        <w:t>Open Source</w:t>
+      </w:r>
+      <w:proofErr w:type="gramEnd"/>
+      <w:r>
+        <w:rPr>
+          <w:rFonts w:ascii="Times New Roman" w:hAnsi="Times New Roman" w:cs="Times New Roman"/>
+        </w:rPr>
+        <w:t xml:space="preserve"> Web Development and Mobile Application Development”</w:t>
       </w:r>
     </w:p>
     <w:p>
@@ -821,18 +1333,8 @@
         <w:rPr>
           <w:rFonts w:ascii="Times New Roman" w:hAnsi="Times New Roman" w:cs="Times New Roman"/>
         </w:rPr>
-        <w:lastRenderedPageBreak/>
         <w:t>Professional Regulation Commission Baguio City</w:t>
       </w:r>
-    </w:p>
-    <w:p>
-      <w:pPr>
-        <w:pStyle w:val="ListParagraph"/>
-        <w:spacing w:after="0"/>
-        <w:rPr>
-          <w:rFonts w:ascii="Times New Roman" w:hAnsi="Times New Roman" w:cs="Times New Roman"/>
-        </w:rPr>
-      </w:pPr>
     </w:p>
     <w:p>
       <w:pPr>
@@ -855,28 +1357,24 @@
           <w:szCs w:val="30"/>
         </w:rPr>
       </w:pPr>
-    </w:p>
-    <w:p>
-      <w:pPr>
-        <w:spacing w:after="0"/>
+      <w:r>
         <w:rPr>
           <w:rFonts w:ascii="Times New Roman" w:hAnsi="Times New Roman" w:cs="Times New Roman"/>
           <w:b/>
           <w:sz w:val="30"/>
           <w:szCs w:val="30"/>
         </w:rPr>
-      </w:pPr>
-    </w:p>
-    <w:p>
-      <w:pPr>
-        <w:spacing w:after="0"/>
+        <w:t xml:space="preserve">PERSONAL </w:t>
+      </w:r>
+      <w:r>
         <w:rPr>
           <w:rFonts w:ascii="Times New Roman" w:hAnsi="Times New Roman" w:cs="Times New Roman"/>
           <w:b/>
           <w:sz w:val="30"/>
           <w:szCs w:val="30"/>
         </w:rPr>
-      </w:pPr>
+        <w:t>PROJECTS</w:t>
+      </w:r>
       <w:r>
         <w:rPr>
           <w:rFonts w:ascii="Times New Roman" w:hAnsi="Times New Roman" w:cs="Times New Roman"/>
@@ -884,7 +1382,16 @@
           <w:sz w:val="30"/>
           <w:szCs w:val="30"/>
         </w:rPr>
-        <w:t>PROJECTS</w:t>
+        <w:t xml:space="preserve"> CREATED</w:t>
+      </w:r>
+      <w:r>
+        <w:rPr>
+          <w:rFonts w:ascii="Times New Roman" w:hAnsi="Times New Roman" w:cs="Times New Roman"/>
+          <w:b/>
+          <w:sz w:val="30"/>
+          <w:szCs w:val="30"/>
+        </w:rPr>
+        <w:t xml:space="preserve"> FOR UPLIFTING SKILLS</w:t>
       </w:r>
       <w:r>
         <w:rPr>
@@ -916,7 +1423,23 @@
           <w:rFonts w:ascii="Times New Roman" w:hAnsi="Times New Roman" w:cs="Times New Roman"/>
           <w:b/>
         </w:rPr>
-        <w:t>Online Public Access Catalogue (using PHP and Mysql)</w:t>
+        <w:t xml:space="preserve">Online Public Access Catalogue (using PHP and </w:t>
+      </w:r>
+      <w:proofErr w:type="spellStart"/>
+      <w:r>
+        <w:rPr>
+          <w:rFonts w:ascii="Times New Roman" w:hAnsi="Times New Roman" w:cs="Times New Roman"/>
+          <w:b/>
+        </w:rPr>
+        <w:t>Mysql</w:t>
+      </w:r>
+      <w:proofErr w:type="spellEnd"/>
+      <w:r>
+        <w:rPr>
+          <w:rFonts w:ascii="Times New Roman" w:hAnsi="Times New Roman" w:cs="Times New Roman"/>
+          <w:b/>
+        </w:rPr>
+        <w:t>)</w:t>
       </w:r>
     </w:p>
     <w:p>
@@ -939,7 +1462,39 @@
           <w:rFonts w:ascii="Times New Roman" w:hAnsi="Times New Roman" w:cs="Times New Roman"/>
           <w:b/>
         </w:rPr>
-        <w:t>Appointment Medical Record System (using JQuery, AJAX, PHP and Mysql)</w:t>
+        <w:t xml:space="preserve">Appointment Medical Record System (using </w:t>
+      </w:r>
+      <w:proofErr w:type="spellStart"/>
+      <w:r>
+        <w:rPr>
+          <w:rFonts w:ascii="Times New Roman" w:hAnsi="Times New Roman" w:cs="Times New Roman"/>
+          <w:b/>
+        </w:rPr>
+        <w:t>JQuery</w:t>
+      </w:r>
+      <w:proofErr w:type="spellEnd"/>
+      <w:r>
+        <w:rPr>
+          <w:rFonts w:ascii="Times New Roman" w:hAnsi="Times New Roman" w:cs="Times New Roman"/>
+          <w:b/>
+        </w:rPr>
+        <w:t xml:space="preserve">, AJAX, PHP and </w:t>
+      </w:r>
+      <w:proofErr w:type="spellStart"/>
+      <w:r>
+        <w:rPr>
+          <w:rFonts w:ascii="Times New Roman" w:hAnsi="Times New Roman" w:cs="Times New Roman"/>
+          <w:b/>
+        </w:rPr>
+        <w:t>Mysql</w:t>
+      </w:r>
+      <w:proofErr w:type="spellEnd"/>
+      <w:r>
+        <w:rPr>
+          <w:rFonts w:ascii="Times New Roman" w:hAnsi="Times New Roman" w:cs="Times New Roman"/>
+          <w:b/>
+        </w:rPr>
+        <w:t>)</w:t>
       </w:r>
     </w:p>
     <w:p>
@@ -962,7 +1517,39 @@
           <w:rFonts w:ascii="Times New Roman" w:hAnsi="Times New Roman" w:cs="Times New Roman"/>
           <w:b/>
         </w:rPr>
-        <w:t>Online Event Reservation and Organizing System (using Bootstrap, JQuery, AJAX, PHP and Mysql)</w:t>
+        <w:t xml:space="preserve">Online Event Reservation and Organizing System (using Bootstrap, </w:t>
+      </w:r>
+      <w:proofErr w:type="spellStart"/>
+      <w:r>
+        <w:rPr>
+          <w:rFonts w:ascii="Times New Roman" w:hAnsi="Times New Roman" w:cs="Times New Roman"/>
+          <w:b/>
+        </w:rPr>
+        <w:t>JQuery</w:t>
+      </w:r>
+      <w:proofErr w:type="spellEnd"/>
+      <w:r>
+        <w:rPr>
+          <w:rFonts w:ascii="Times New Roman" w:hAnsi="Times New Roman" w:cs="Times New Roman"/>
+          <w:b/>
+        </w:rPr>
+        <w:t xml:space="preserve">, AJAX, PHP and </w:t>
+      </w:r>
+      <w:proofErr w:type="spellStart"/>
+      <w:r>
+        <w:rPr>
+          <w:rFonts w:ascii="Times New Roman" w:hAnsi="Times New Roman" w:cs="Times New Roman"/>
+          <w:b/>
+        </w:rPr>
+        <w:t>Mysql</w:t>
+      </w:r>
+      <w:proofErr w:type="spellEnd"/>
+      <w:r>
+        <w:rPr>
+          <w:rFonts w:ascii="Times New Roman" w:hAnsi="Times New Roman" w:cs="Times New Roman"/>
+          <w:b/>
+        </w:rPr>
+        <w:t>)</w:t>
       </w:r>
     </w:p>
     <w:p>
@@ -985,7 +1572,23 @@
           <w:rFonts w:ascii="Times New Roman" w:hAnsi="Times New Roman" w:cs="Times New Roman"/>
           <w:b/>
         </w:rPr>
-        <w:t>Attendance Report System for PRC Baguio (Desktop Application using c# .Net,</w:t>
+        <w:t xml:space="preserve">Attendance Report System for PRC Baguio (Desktop Application using </w:t>
+      </w:r>
+      <w:proofErr w:type="spellStart"/>
+      <w:r>
+        <w:rPr>
+          <w:rFonts w:ascii="Times New Roman" w:hAnsi="Times New Roman" w:cs="Times New Roman"/>
+          <w:b/>
+        </w:rPr>
+        <w:t>c#</w:t>
+      </w:r>
+      <w:proofErr w:type="spellEnd"/>
+      <w:r>
+        <w:rPr>
+          <w:rFonts w:ascii="Times New Roman" w:hAnsi="Times New Roman" w:cs="Times New Roman"/>
+          <w:b/>
+        </w:rPr>
+        <w:t xml:space="preserve"> .Net,</w:t>
       </w:r>
       <w:r>
         <w:rPr>
@@ -1043,7 +1646,23 @@
           <w:rFonts w:ascii="Times New Roman" w:hAnsi="Times New Roman" w:cs="Times New Roman"/>
           <w:b/>
         </w:rPr>
-        <w:t xml:space="preserve"> JQuery, Bootstrap, AJAX)</w:t>
+        <w:t xml:space="preserve"> </w:t>
+      </w:r>
+      <w:proofErr w:type="spellStart"/>
+      <w:r>
+        <w:rPr>
+          <w:rFonts w:ascii="Times New Roman" w:hAnsi="Times New Roman" w:cs="Times New Roman"/>
+          <w:b/>
+        </w:rPr>
+        <w:t>JQuery</w:t>
+      </w:r>
+      <w:proofErr w:type="spellEnd"/>
+      <w:r>
+        <w:rPr>
+          <w:rFonts w:ascii="Times New Roman" w:hAnsi="Times New Roman" w:cs="Times New Roman"/>
+          <w:b/>
+        </w:rPr>
+        <w:t>, Bootstrap, AJAX)</w:t>
       </w:r>
     </w:p>
     <w:p>
@@ -1164,7 +1783,21 @@
         <w:rPr>
           <w:rFonts w:ascii="Times New Roman" w:hAnsi="Times New Roman" w:cs="Times New Roman"/>
         </w:rPr>
-        <w:t>, BOOTSTRAP,  HTML and CSS</w:t>
+        <w:t xml:space="preserve">, </w:t>
+      </w:r>
+      <w:proofErr w:type="gramStart"/>
+      <w:r>
+        <w:rPr>
+          <w:rFonts w:ascii="Times New Roman" w:hAnsi="Times New Roman" w:cs="Times New Roman"/>
+        </w:rPr>
+        <w:t>BOOTSTRAP,  HTML</w:t>
+      </w:r>
+      <w:proofErr w:type="gramEnd"/>
+      <w:r>
+        <w:rPr>
+          <w:rFonts w:ascii="Times New Roman" w:hAnsi="Times New Roman" w:cs="Times New Roman"/>
+        </w:rPr>
+        <w:t xml:space="preserve"> and CSS</w:t>
       </w:r>
     </w:p>
     <w:p>
@@ -1242,8 +1875,16 @@
         <w:rPr>
           <w:rFonts w:ascii="Times New Roman" w:hAnsi="Times New Roman" w:cs="Times New Roman"/>
         </w:rPr>
-        <w:t>Version Control &amp; Repository: Git &amp; Github</w:t>
-      </w:r>
+        <w:t xml:space="preserve">Version Control &amp; Repository: Git &amp; </w:t>
+      </w:r>
+      <w:proofErr w:type="spellStart"/>
+      <w:r>
+        <w:rPr>
+          <w:rFonts w:ascii="Times New Roman" w:hAnsi="Times New Roman" w:cs="Times New Roman"/>
+        </w:rPr>
+        <w:t>Github</w:t>
+      </w:r>
+      <w:proofErr w:type="spellEnd"/>
     </w:p>
     <w:p>
       <w:pPr>
@@ -1296,13 +1937,58 @@
           <w:szCs w:val="30"/>
         </w:rPr>
       </w:pPr>
-      <w:r>
+    </w:p>
+    <w:p>
+      <w:pPr>
+        <w:spacing w:after="0"/>
         <w:rPr>
           <w:rFonts w:ascii="Times New Roman" w:hAnsi="Times New Roman" w:cs="Times New Roman"/>
           <w:b/>
           <w:sz w:val="30"/>
           <w:szCs w:val="30"/>
         </w:rPr>
+      </w:pPr>
+    </w:p>
+    <w:p>
+      <w:pPr>
+        <w:spacing w:after="0"/>
+        <w:rPr>
+          <w:rFonts w:ascii="Times New Roman" w:hAnsi="Times New Roman" w:cs="Times New Roman"/>
+          <w:b/>
+          <w:sz w:val="30"/>
+          <w:szCs w:val="30"/>
+        </w:rPr>
+      </w:pPr>
+    </w:p>
+    <w:p>
+      <w:pPr>
+        <w:spacing w:after="0"/>
+        <w:rPr>
+          <w:rFonts w:ascii="Times New Roman" w:hAnsi="Times New Roman" w:cs="Times New Roman"/>
+          <w:b/>
+          <w:sz w:val="30"/>
+          <w:szCs w:val="30"/>
+        </w:rPr>
+      </w:pPr>
+    </w:p>
+    <w:p>
+      <w:pPr>
+        <w:spacing w:after="0"/>
+        <w:rPr>
+          <w:rFonts w:ascii="Times New Roman" w:hAnsi="Times New Roman" w:cs="Times New Roman"/>
+          <w:b/>
+          <w:sz w:val="30"/>
+          <w:szCs w:val="30"/>
+        </w:rPr>
+      </w:pPr>
+      <w:r>
+        <w:rPr>
+          <w:rFonts w:ascii="Times New Roman" w:hAnsi="Times New Roman" w:cs="Times New Roman"/>
+          <w:b/>
+          <w:sz w:val="30"/>
+          <w:szCs w:val="30"/>
+        </w:rPr>
+        <w:lastRenderedPageBreak/>
         <w:t>PERSONAL INFORMATION:</w:t>
       </w:r>
     </w:p>
@@ -1373,7 +2059,7 @@
         <w:rPr>
           <w:rFonts w:ascii="Times New Roman" w:hAnsi="Times New Roman" w:cs="Times New Roman"/>
         </w:rPr>
-        <w:t>Date of Birth</w:t>
+        <w:t>Civil Status</w:t>
       </w:r>
       <w:r>
         <w:rPr>
@@ -1398,7 +2084,7 @@
         <w:rPr>
           <w:rFonts w:ascii="Times New Roman" w:hAnsi="Times New Roman" w:cs="Times New Roman"/>
         </w:rPr>
-        <w:t>November 12, 1998</w:t>
+        <w:t>Single</w:t>
       </w:r>
     </w:p>
     <w:p>
@@ -1413,7 +2099,7 @@
         <w:rPr>
           <w:rFonts w:ascii="Times New Roman" w:hAnsi="Times New Roman" w:cs="Times New Roman"/>
         </w:rPr>
-        <w:t>Civil Status</w:t>
+        <w:t>Citizenship</w:t>
       </w:r>
       <w:r>
         <w:rPr>
@@ -1438,7 +2124,7 @@
         <w:rPr>
           <w:rFonts w:ascii="Times New Roman" w:hAnsi="Times New Roman" w:cs="Times New Roman"/>
         </w:rPr>
-        <w:t>Single</w:t>
+        <w:t>Filipino</w:t>
       </w:r>
     </w:p>
     <w:p>
@@ -1453,7 +2139,7 @@
         <w:rPr>
           <w:rFonts w:ascii="Times New Roman" w:hAnsi="Times New Roman" w:cs="Times New Roman"/>
         </w:rPr>
-        <w:t>Citizenship</w:t>
+        <w:t>Religion</w:t>
       </w:r>
       <w:r>
         <w:rPr>
@@ -1474,201 +2160,20 @@
         </w:rPr>
         <w:tab/>
       </w:r>
-      <w:r>
-        <w:rPr>
-          <w:rFonts w:ascii="Times New Roman" w:hAnsi="Times New Roman" w:cs="Times New Roman"/>
-        </w:rPr>
-        <w:t>Filipino</w:t>
-      </w:r>
-    </w:p>
-    <w:p>
-      <w:pPr>
-        <w:spacing w:after="0"/>
-        <w:jc w:val="both"/>
-        <w:rPr>
-          <w:rFonts w:ascii="Times New Roman" w:hAnsi="Times New Roman" w:cs="Times New Roman"/>
-        </w:rPr>
-      </w:pPr>
-      <w:r>
-        <w:rPr>
-          <w:rFonts w:ascii="Times New Roman" w:hAnsi="Times New Roman" w:cs="Times New Roman"/>
-        </w:rPr>
-        <w:t>Religion</w:t>
-      </w:r>
-      <w:r>
-        <w:rPr>
-          <w:rFonts w:ascii="Times New Roman" w:hAnsi="Times New Roman" w:cs="Times New Roman"/>
-        </w:rPr>
-        <w:tab/>
-      </w:r>
-      <w:r>
-        <w:rPr>
-          <w:rFonts w:ascii="Times New Roman" w:hAnsi="Times New Roman" w:cs="Times New Roman"/>
-        </w:rPr>
-        <w:tab/>
-        <w:t>:</w:t>
-      </w:r>
-      <w:r>
-        <w:rPr>
-          <w:rFonts w:ascii="Times New Roman" w:hAnsi="Times New Roman" w:cs="Times New Roman"/>
-        </w:rPr>
-        <w:tab/>
-        <w:t>Iglesia Ni Cristo</w:t>
-      </w:r>
-    </w:p>
-    <w:p>
-      <w:pPr>
-        <w:spacing w:after="0"/>
-        <w:jc w:val="both"/>
-        <w:rPr>
-          <w:rFonts w:ascii="Times New Roman" w:hAnsi="Times New Roman" w:cs="Times New Roman"/>
-        </w:rPr>
-      </w:pPr>
-      <w:r>
-        <w:rPr>
-          <w:rFonts w:ascii="Times New Roman" w:hAnsi="Times New Roman" w:cs="Times New Roman"/>
-        </w:rPr>
-        <w:t>Mother’s Name</w:t>
-      </w:r>
-      <w:r>
-        <w:rPr>
-          <w:rFonts w:ascii="Times New Roman" w:hAnsi="Times New Roman" w:cs="Times New Roman"/>
-        </w:rPr>
-        <w:tab/>
-      </w:r>
-      <w:r>
-        <w:rPr>
-          <w:rFonts w:ascii="Times New Roman" w:hAnsi="Times New Roman" w:cs="Times New Roman"/>
-        </w:rPr>
-        <w:tab/>
-        <w:t>:</w:t>
-      </w:r>
-      <w:r>
-        <w:rPr>
-          <w:rFonts w:ascii="Times New Roman" w:hAnsi="Times New Roman" w:cs="Times New Roman"/>
-        </w:rPr>
-        <w:tab/>
-        <w:t>Rowena E. Baterina</w:t>
-      </w:r>
-    </w:p>
-    <w:p>
-      <w:pPr>
-        <w:spacing w:after="0"/>
-        <w:jc w:val="both"/>
-        <w:rPr>
-          <w:rFonts w:ascii="Times New Roman" w:hAnsi="Times New Roman" w:cs="Times New Roman"/>
-        </w:rPr>
-      </w:pPr>
-      <w:r>
-        <w:rPr>
-          <w:rFonts w:ascii="Times New Roman" w:hAnsi="Times New Roman" w:cs="Times New Roman"/>
-        </w:rPr>
-        <w:t>Occupation</w:t>
-      </w:r>
-      <w:r>
-        <w:rPr>
-          <w:rFonts w:ascii="Times New Roman" w:hAnsi="Times New Roman" w:cs="Times New Roman"/>
-        </w:rPr>
-        <w:tab/>
-      </w:r>
-      <w:r>
-        <w:rPr>
-          <w:rFonts w:ascii="Times New Roman" w:hAnsi="Times New Roman" w:cs="Times New Roman"/>
-        </w:rPr>
-        <w:tab/>
-        <w:t>:</w:t>
-      </w:r>
-      <w:r>
-        <w:rPr>
-          <w:rFonts w:ascii="Times New Roman" w:hAnsi="Times New Roman" w:cs="Times New Roman"/>
-        </w:rPr>
-        <w:tab/>
-      </w:r>
-      <w:r>
-        <w:rPr>
-          <w:rFonts w:ascii="Times New Roman" w:hAnsi="Times New Roman" w:cs="Times New Roman"/>
-        </w:rPr>
-        <w:t>OFW</w:t>
-      </w:r>
-    </w:p>
-    <w:p>
-      <w:pPr>
-        <w:spacing w:after="0"/>
-        <w:jc w:val="both"/>
-        <w:rPr>
-          <w:rFonts w:ascii="Times New Roman" w:hAnsi="Times New Roman" w:cs="Times New Roman"/>
-        </w:rPr>
-      </w:pPr>
-      <w:r>
-        <w:rPr>
-          <w:rFonts w:ascii="Times New Roman" w:hAnsi="Times New Roman" w:cs="Times New Roman"/>
-        </w:rPr>
-        <w:t>Father’s Name</w:t>
-      </w:r>
-      <w:r>
-        <w:rPr>
-          <w:rFonts w:ascii="Times New Roman" w:hAnsi="Times New Roman" w:cs="Times New Roman"/>
-        </w:rPr>
-        <w:tab/>
-      </w:r>
-      <w:r>
-        <w:rPr>
-          <w:rFonts w:ascii="Times New Roman" w:hAnsi="Times New Roman" w:cs="Times New Roman"/>
-        </w:rPr>
-        <w:tab/>
-        <w:t>:</w:t>
-      </w:r>
-      <w:r>
-        <w:rPr>
-          <w:rFonts w:ascii="Times New Roman" w:hAnsi="Times New Roman" w:cs="Times New Roman"/>
-        </w:rPr>
-        <w:tab/>
-        <w:t>Rodolfo B. Baterina JR.</w:t>
-      </w:r>
-    </w:p>
-    <w:p>
-      <w:pPr>
-        <w:spacing w:after="0"/>
-        <w:jc w:val="both"/>
-        <w:rPr>
-          <w:rFonts w:ascii="Times New Roman" w:hAnsi="Times New Roman" w:cs="Times New Roman"/>
-        </w:rPr>
-      </w:pPr>
-      <w:r>
-        <w:rPr>
-          <w:rFonts w:ascii="Times New Roman" w:hAnsi="Times New Roman" w:cs="Times New Roman"/>
-        </w:rPr>
-        <w:t>Occupation</w:t>
-      </w:r>
-      <w:r>
-        <w:rPr>
-          <w:rFonts w:ascii="Times New Roman" w:hAnsi="Times New Roman" w:cs="Times New Roman"/>
-        </w:rPr>
-        <w:tab/>
-      </w:r>
-      <w:r>
-        <w:rPr>
-          <w:rFonts w:ascii="Times New Roman" w:hAnsi="Times New Roman" w:cs="Times New Roman"/>
-        </w:rPr>
-        <w:tab/>
-        <w:t>:</w:t>
-      </w:r>
-      <w:r>
-        <w:rPr>
-          <w:rFonts w:ascii="Times New Roman" w:hAnsi="Times New Roman" w:cs="Times New Roman"/>
-        </w:rPr>
-        <w:tab/>
-        <w:t>Auto Mechanic</w:t>
-      </w:r>
-    </w:p>
-    <w:p>
-      <w:pPr>
-        <w:spacing w:after="0"/>
-        <w:jc w:val="both"/>
-        <w:rPr>
-          <w:rFonts w:ascii="Times New Roman" w:hAnsi="Times New Roman" w:cs="Times New Roman"/>
-        </w:rPr>
-      </w:pPr>
+      <w:proofErr w:type="spellStart"/>
+      <w:r>
+        <w:rPr>
+          <w:rFonts w:ascii="Times New Roman" w:hAnsi="Times New Roman" w:cs="Times New Roman"/>
+        </w:rPr>
+        <w:t>Iglesia</w:t>
+      </w:r>
+      <w:proofErr w:type="spellEnd"/>
+      <w:r>
+        <w:rPr>
+          <w:rFonts w:ascii="Times New Roman" w:hAnsi="Times New Roman" w:cs="Times New Roman"/>
+        </w:rPr>
+        <w:t xml:space="preserve"> Ni Cristo</w:t>
+      </w:r>
     </w:p>
     <w:p>
       <w:pPr>
@@ -1702,119 +2207,53 @@
           <w:szCs w:val="30"/>
         </w:rPr>
       </w:pPr>
-    </w:p>
-    <w:p>
-      <w:pPr>
-        <w:spacing w:after="0"/>
+      <w:r>
         <w:rPr>
           <w:rFonts w:ascii="Times New Roman" w:hAnsi="Times New Roman" w:cs="Times New Roman"/>
           <w:b/>
           <w:sz w:val="30"/>
           <w:szCs w:val="30"/>
         </w:rPr>
-      </w:pPr>
-    </w:p>
-    <w:p>
-      <w:pPr>
-        <w:spacing w:after="0"/>
+        <w:t>EDUCATION</w:t>
+      </w:r>
+      <w:r>
         <w:rPr>
           <w:rFonts w:ascii="Times New Roman" w:hAnsi="Times New Roman" w:cs="Times New Roman"/>
           <w:b/>
           <w:sz w:val="30"/>
           <w:szCs w:val="30"/>
         </w:rPr>
-      </w:pPr>
-    </w:p>
-    <w:p>
-      <w:pPr>
-        <w:spacing w:after="0"/>
+        <w:t xml:space="preserve">AL </w:t>
+      </w:r>
+      <w:proofErr w:type="gramStart"/>
+      <w:r>
         <w:rPr>
           <w:rFonts w:ascii="Times New Roman" w:hAnsi="Times New Roman" w:cs="Times New Roman"/>
           <w:b/>
           <w:sz w:val="30"/>
           <w:szCs w:val="30"/>
         </w:rPr>
-      </w:pPr>
-    </w:p>
-    <w:p>
-      <w:pPr>
-        <w:spacing w:after="0"/>
+        <w:t>BACKGROUND</w:t>
+      </w:r>
+      <w:r>
         <w:rPr>
           <w:rFonts w:ascii="Times New Roman" w:hAnsi="Times New Roman" w:cs="Times New Roman"/>
           <w:b/>
           <w:sz w:val="30"/>
           <w:szCs w:val="30"/>
         </w:rPr>
-      </w:pPr>
-    </w:p>
-    <w:p>
-      <w:pPr>
-        <w:spacing w:after="0"/>
+        <w:t xml:space="preserve"> </w:t>
+      </w:r>
+      <w:r>
         <w:rPr>
           <w:rFonts w:ascii="Times New Roman" w:hAnsi="Times New Roman" w:cs="Times New Roman"/>
           <w:b/>
           <w:sz w:val="30"/>
           <w:szCs w:val="30"/>
         </w:rPr>
-      </w:pPr>
-    </w:p>
-    <w:p>
-      <w:pPr>
-        <w:spacing w:after="0"/>
-        <w:rPr>
-          <w:rFonts w:ascii="Times New Roman" w:hAnsi="Times New Roman" w:cs="Times New Roman"/>
-          <w:b/>
-          <w:sz w:val="30"/>
-          <w:szCs w:val="30"/>
-        </w:rPr>
-      </w:pPr>
-    </w:p>
-    <w:p>
-      <w:pPr>
-        <w:spacing w:after="0"/>
-        <w:rPr>
-          <w:rFonts w:ascii="Times New Roman" w:hAnsi="Times New Roman" w:cs="Times New Roman"/>
-          <w:b/>
-          <w:sz w:val="30"/>
-          <w:szCs w:val="30"/>
-        </w:rPr>
-      </w:pPr>
-      <w:r>
-        <w:rPr>
-          <w:rFonts w:ascii="Times New Roman" w:hAnsi="Times New Roman" w:cs="Times New Roman"/>
-          <w:b/>
-          <w:sz w:val="30"/>
-          <w:szCs w:val="30"/>
-        </w:rPr>
-        <w:t>EDUCATION</w:t>
-      </w:r>
-      <w:r>
-        <w:rPr>
-          <w:rFonts w:ascii="Times New Roman" w:hAnsi="Times New Roman" w:cs="Times New Roman"/>
-          <w:b/>
-          <w:sz w:val="30"/>
-          <w:szCs w:val="30"/>
-        </w:rPr>
-        <w:t>AL BACKGROUND</w:t>
-      </w:r>
-      <w:r>
-        <w:rPr>
-          <w:rFonts w:ascii="Times New Roman" w:hAnsi="Times New Roman" w:cs="Times New Roman"/>
-          <w:b/>
-          <w:sz w:val="30"/>
-          <w:szCs w:val="30"/>
-        </w:rPr>
-        <w:t xml:space="preserve"> </w:t>
-      </w:r>
-      <w:r>
-        <w:rPr>
-          <w:rFonts w:ascii="Times New Roman" w:hAnsi="Times New Roman" w:cs="Times New Roman"/>
-          <w:b/>
-          <w:sz w:val="30"/>
-          <w:szCs w:val="30"/>
-        </w:rPr>
         <w:t>:</w:t>
       </w:r>
+      <w:proofErr w:type="gramEnd"/>
     </w:p>
     <w:p>
       <w:pPr>
@@ -1987,7 +2426,21 @@
         <w:rPr>
           <w:rFonts w:ascii="Times New Roman" w:hAnsi="Times New Roman" w:cs="Times New Roman"/>
         </w:rPr>
-        <w:t>Bantay Insik Integrated School</w:t>
+        <w:t xml:space="preserve">Bantay </w:t>
+      </w:r>
+      <w:proofErr w:type="spellStart"/>
+      <w:r>
+        <w:rPr>
+          <w:rFonts w:ascii="Times New Roman" w:hAnsi="Times New Roman" w:cs="Times New Roman"/>
+        </w:rPr>
+        <w:t>Insik</w:t>
+      </w:r>
+      <w:proofErr w:type="spellEnd"/>
+      <w:r>
+        <w:rPr>
+          <w:rFonts w:ascii="Times New Roman" w:hAnsi="Times New Roman" w:cs="Times New Roman"/>
+        </w:rPr>
+        <w:t xml:space="preserve"> Integrated School</w:t>
       </w:r>
     </w:p>
     <w:p>
@@ -2014,7 +2467,35 @@
         <w:rPr>
           <w:rFonts w:ascii="Times New Roman" w:hAnsi="Times New Roman" w:cs="Times New Roman"/>
         </w:rPr>
-        <w:t>Bantay Insik Sison, Pangasinan</w:t>
+        <w:t xml:space="preserve">Bantay </w:t>
+      </w:r>
+      <w:proofErr w:type="spellStart"/>
+      <w:r>
+        <w:rPr>
+          <w:rFonts w:ascii="Times New Roman" w:hAnsi="Times New Roman" w:cs="Times New Roman"/>
+        </w:rPr>
+        <w:t>Insik</w:t>
+      </w:r>
+      <w:proofErr w:type="spellEnd"/>
+      <w:r>
+        <w:rPr>
+          <w:rFonts w:ascii="Times New Roman" w:hAnsi="Times New Roman" w:cs="Times New Roman"/>
+        </w:rPr>
+        <w:t xml:space="preserve"> </w:t>
+      </w:r>
+      <w:proofErr w:type="spellStart"/>
+      <w:r>
+        <w:rPr>
+          <w:rFonts w:ascii="Times New Roman" w:hAnsi="Times New Roman" w:cs="Times New Roman"/>
+        </w:rPr>
+        <w:t>Sison</w:t>
+      </w:r>
+      <w:proofErr w:type="spellEnd"/>
+      <w:r>
+        <w:rPr>
+          <w:rFonts w:ascii="Times New Roman" w:hAnsi="Times New Roman" w:cs="Times New Roman"/>
+        </w:rPr>
+        <w:t>, Pangasinan</w:t>
       </w:r>
     </w:p>
     <w:p>
@@ -2075,11 +2556,19 @@
         <w:tab/>
         <w:t xml:space="preserve">Name of School: </w:t>
       </w:r>
-      <w:r>
-        <w:rPr>
-          <w:rFonts w:ascii="Times New Roman" w:hAnsi="Times New Roman" w:cs="Times New Roman"/>
-        </w:rPr>
-        <w:t>Pinmilapil Elementary School</w:t>
+      <w:proofErr w:type="spellStart"/>
+      <w:r>
+        <w:rPr>
+          <w:rFonts w:ascii="Times New Roman" w:hAnsi="Times New Roman" w:cs="Times New Roman"/>
+        </w:rPr>
+        <w:t>Pinmilapil</w:t>
+      </w:r>
+      <w:proofErr w:type="spellEnd"/>
+      <w:r>
+        <w:rPr>
+          <w:rFonts w:ascii="Times New Roman" w:hAnsi="Times New Roman" w:cs="Times New Roman"/>
+        </w:rPr>
+        <w:t xml:space="preserve"> Elementary School</w:t>
       </w:r>
     </w:p>
     <w:p>
@@ -2102,11 +2591,33 @@
         </w:rPr>
         <w:t xml:space="preserve">Address: </w:t>
       </w:r>
-      <w:r>
-        <w:rPr>
-          <w:rFonts w:ascii="Times New Roman" w:hAnsi="Times New Roman" w:cs="Times New Roman"/>
-        </w:rPr>
-        <w:t>Pimilapil Sison, Pangasinan</w:t>
+      <w:proofErr w:type="spellStart"/>
+      <w:r>
+        <w:rPr>
+          <w:rFonts w:ascii="Times New Roman" w:hAnsi="Times New Roman" w:cs="Times New Roman"/>
+        </w:rPr>
+        <w:t>Pimilapil</w:t>
+      </w:r>
+      <w:proofErr w:type="spellEnd"/>
+      <w:r>
+        <w:rPr>
+          <w:rFonts w:ascii="Times New Roman" w:hAnsi="Times New Roman" w:cs="Times New Roman"/>
+        </w:rPr>
+        <w:t xml:space="preserve"> </w:t>
+      </w:r>
+      <w:proofErr w:type="spellStart"/>
+      <w:r>
+        <w:rPr>
+          <w:rFonts w:ascii="Times New Roman" w:hAnsi="Times New Roman" w:cs="Times New Roman"/>
+        </w:rPr>
+        <w:t>Sison</w:t>
+      </w:r>
+      <w:proofErr w:type="spellEnd"/>
+      <w:r>
+        <w:rPr>
+          <w:rFonts w:ascii="Times New Roman" w:hAnsi="Times New Roman" w:cs="Times New Roman"/>
+        </w:rPr>
+        <w:t>, Pangasinan</w:t>
       </w:r>
     </w:p>
     <w:p>
@@ -2135,170 +2646,6 @@
         </w:rPr>
         <w:t>2011</w:t>
       </w:r>
-    </w:p>
-    <w:p>
-      <w:pPr>
-        <w:spacing w:after="0"/>
-        <w:rPr>
-          <w:rFonts w:ascii="Times New Roman" w:hAnsi="Times New Roman" w:cs="Times New Roman"/>
-          <w:b/>
-          <w:sz w:val="30"/>
-          <w:szCs w:val="30"/>
-        </w:rPr>
-      </w:pPr>
-    </w:p>
-    <w:p>
-      <w:pPr>
-        <w:spacing w:after="0"/>
-        <w:rPr>
-          <w:rFonts w:ascii="Times New Roman" w:hAnsi="Times New Roman" w:cs="Times New Roman"/>
-          <w:b/>
-          <w:sz w:val="30"/>
-          <w:szCs w:val="30"/>
-        </w:rPr>
-      </w:pPr>
-    </w:p>
-    <w:p>
-      <w:pPr>
-        <w:spacing w:after="0"/>
-        <w:rPr>
-          <w:rFonts w:ascii="Times New Roman" w:hAnsi="Times New Roman" w:cs="Times New Roman"/>
-          <w:b/>
-          <w:sz w:val="30"/>
-          <w:szCs w:val="30"/>
-        </w:rPr>
-      </w:pPr>
-      <w:r>
-        <w:rPr>
-          <w:rFonts w:ascii="Times New Roman" w:hAnsi="Times New Roman" w:cs="Times New Roman"/>
-          <w:b/>
-          <w:sz w:val="30"/>
-          <w:szCs w:val="30"/>
-        </w:rPr>
-        <w:t>CHARACTER REFERENCES:</w:t>
-      </w:r>
-    </w:p>
-    <w:p>
-      <w:pPr>
-        <w:pStyle w:val="ListParagraph"/>
-        <w:numPr>
-          <w:ilvl w:val="0"/>
-          <w:numId w:val="2"/>
-        </w:numPr>
-        <w:spacing w:after="0"/>
-        <w:rPr>
-          <w:rFonts w:ascii="Times New Roman" w:hAnsi="Times New Roman" w:cs="Times New Roman"/>
-          <w:b/>
-          <w:sz w:val="30"/>
-          <w:szCs w:val="30"/>
-        </w:rPr>
-      </w:pPr>
-      <w:r>
-        <w:rPr>
-          <w:rFonts w:ascii="Times New Roman" w:hAnsi="Times New Roman" w:cs="Times New Roman"/>
-        </w:rPr>
-        <w:t>Michael E. Acosta</w:t>
-      </w:r>
-    </w:p>
-    <w:p>
-      <w:pPr>
-        <w:pStyle w:val="ListParagraph"/>
-        <w:spacing w:after="0"/>
-        <w:rPr>
-          <w:rFonts w:ascii="Times New Roman" w:hAnsi="Times New Roman" w:cs="Times New Roman"/>
-        </w:rPr>
-      </w:pPr>
-      <w:r>
-        <w:rPr>
-          <w:rFonts w:ascii="Times New Roman" w:hAnsi="Times New Roman" w:cs="Times New Roman"/>
-        </w:rPr>
-        <w:t>IT Department Chair(PSU-Urdaneta)</w:t>
-      </w:r>
-    </w:p>
-    <w:p>
-      <w:pPr>
-        <w:pStyle w:val="ListParagraph"/>
-        <w:spacing w:after="0"/>
-        <w:rPr>
-          <w:rFonts w:ascii="Times New Roman" w:hAnsi="Times New Roman" w:cs="Times New Roman"/>
-          <w:b/>
-          <w:sz w:val="30"/>
-          <w:szCs w:val="30"/>
-        </w:rPr>
-      </w:pPr>
-      <w:r>
-        <w:rPr>
-          <w:rFonts w:ascii="Times New Roman" w:hAnsi="Times New Roman" w:cs="Times New Roman"/>
-        </w:rPr>
-        <w:t>+63995791873</w:t>
-      </w:r>
-      <w:r>
-        <w:rPr>
-          <w:rFonts w:ascii="Times New Roman" w:hAnsi="Times New Roman" w:cs="Times New Roman"/>
-        </w:rPr>
-        <w:t>1</w:t>
-      </w:r>
-    </w:p>
-    <w:p>
-      <w:pPr>
-        <w:pStyle w:val="ListParagraph"/>
-        <w:numPr>
-          <w:ilvl w:val="0"/>
-          <w:numId w:val="2"/>
-        </w:numPr>
-        <w:spacing w:after="0"/>
-        <w:rPr>
-          <w:rFonts w:ascii="Times New Roman" w:hAnsi="Times New Roman" w:cs="Times New Roman"/>
-          <w:b/>
-          <w:sz w:val="30"/>
-          <w:szCs w:val="30"/>
-        </w:rPr>
-      </w:pPr>
-      <w:r>
-        <w:rPr>
-          <w:rFonts w:ascii="Times New Roman" w:hAnsi="Times New Roman" w:cs="Times New Roman"/>
-        </w:rPr>
-        <w:t>Kristin Bhing Salvio</w:t>
-      </w:r>
-    </w:p>
-    <w:p>
-      <w:pPr>
-        <w:pStyle w:val="ListParagraph"/>
-        <w:spacing w:after="0"/>
-        <w:rPr>
-          <w:rFonts w:ascii="Times New Roman" w:hAnsi="Times New Roman" w:cs="Times New Roman"/>
-        </w:rPr>
-      </w:pPr>
-      <w:r>
-        <w:rPr>
-          <w:rFonts w:ascii="Times New Roman" w:hAnsi="Times New Roman" w:cs="Times New Roman"/>
-        </w:rPr>
-        <w:t>IT Instructor(PSU-Urdaneta)</w:t>
-      </w:r>
-    </w:p>
-    <w:p>
-      <w:pPr>
-        <w:pStyle w:val="ListParagraph"/>
-        <w:spacing w:after="0"/>
-        <w:rPr>
-          <w:rFonts w:ascii="Times New Roman" w:hAnsi="Times New Roman" w:cs="Times New Roman"/>
-        </w:rPr>
-      </w:pPr>
-      <w:r>
-        <w:rPr>
-          <w:rFonts w:ascii="Times New Roman" w:hAnsi="Times New Roman" w:cs="Times New Roman"/>
-        </w:rPr>
-        <w:t>+639471612601</w:t>
-      </w:r>
-    </w:p>
-    <w:p>
-      <w:pPr>
-        <w:spacing w:after="0"/>
-        <w:jc w:val="both"/>
-        <w:rPr>
-          <w:rFonts w:ascii="Times New Roman" w:hAnsi="Times New Roman" w:cs="Times New Roman"/>
-        </w:rPr>
-      </w:pPr>
     </w:p>
     <w:sectPr>
       <w:pgSz w:w="12240" w:h="15840"/>
@@ -2311,7 +2658,7 @@
 </file>
 
 <file path=word/endnotes.xml><?xml version="1.0" encoding="utf-8"?>
-<w:endnotes xmlns:wpc="http://schemas.microsoft.com/office/word/2010/wordprocessingCanvas" xmlns:cx="http://schemas.microsoft.com/office/drawing/2014/chartex" xmlns:cx1="http://schemas.microsoft.com/office/drawing/2015/9/8/chartex" xmlns:mc="http://schemas.openxmlformats.org/markup-compatibility/2006" xmlns:o="urn:schemas-microsoft-com:office:office" xmlns:r="http://schemas.openxmlformats.org/officeDocument/2006/relationships" xmlns:m="http://schemas.openxmlformats.org/officeDocument/2006/math" xmlns:v="urn:schemas-microsoft-com:vml" xmlns:wp14="http://schemas.microsoft.com/office/word/2010/wordprocessingDrawing" xmlns:wp="http://schemas.openxmlformats.org/drawingml/2006/wordprocessingDrawing" xmlns:w10="urn:schemas-microsoft-com:office:word" xmlns:w="http://schemas.openxmlformats.org/wordprocessingml/2006/main" xmlns:w14="http://schemas.microsoft.com/office/word/2010/wordml" xmlns:w15="http://schemas.microsoft.com/office/word/2012/wordml" xmlns:w16se="http://schemas.microsoft.com/office/word/2015/wordml/symex" xmlns:wpg="http://schemas.microsoft.com/office/word/2010/wordprocessingGroup" xmlns:wpi="http://schemas.microsoft.com/office/word/2010/wordprocessingInk" xmlns:wne="http://schemas.microsoft.com/office/word/2006/wordml" xmlns:wps="http://schemas.microsoft.com/office/word/2010/wordprocessingShape" mc:Ignorable="w14 w15 w16se wp14">
+<w:endnotes xmlns:wpc="http://schemas.microsoft.com/office/word/2010/wordprocessingCanvas" xmlns:cx="http://schemas.microsoft.com/office/drawing/2014/chartex" xmlns:cx1="http://schemas.microsoft.com/office/drawing/2015/9/8/chartex" xmlns:cx2="http://schemas.microsoft.com/office/drawing/2015/10/21/chartex" xmlns:cx3="http://schemas.microsoft.com/office/drawing/2016/5/9/chartex" xmlns:cx4="http://schemas.microsoft.com/office/drawing/2016/5/10/chartex" xmlns:cx5="http://schemas.microsoft.com/office/drawing/2016/5/11/chartex" xmlns:cx6="http://schemas.microsoft.com/office/drawing/2016/5/12/chartex" xmlns:cx7="http://schemas.microsoft.com/office/drawing/2016/5/13/chartex" xmlns:cx8="http://schemas.microsoft.com/office/drawing/2016/5/14/chartex" xmlns:mc="http://schemas.openxmlformats.org/markup-compatibility/2006" xmlns:aink="http://schemas.microsoft.com/office/drawing/2016/ink" xmlns:am3d="http://schemas.microsoft.com/office/drawing/2017/model3d" xmlns:o="urn:schemas-microsoft-com:office:office" xmlns:oel="http://schemas.microsoft.com/office/2019/extlst" xmlns:r="http://schemas.openxmlformats.org/officeDocument/2006/relationships" xmlns:m="http://schemas.openxmlformats.org/officeDocument/2006/math" xmlns:v="urn:schemas-microsoft-com:vml" xmlns:wp14="http://schemas.microsoft.com/office/word/2010/wordprocessingDrawing" xmlns:wp="http://schemas.openxmlformats.org/drawingml/2006/wordprocessingDrawing" xmlns:w10="urn:schemas-microsoft-com:office:word" xmlns:w="http://schemas.openxmlformats.org/wordprocessingml/2006/main" xmlns:w14="http://schemas.microsoft.com/office/word/2010/wordml" xmlns:w15="http://schemas.microsoft.com/office/word/2012/wordml" xmlns:w16cex="http://schemas.microsoft.com/office/word/2018/wordml/cex" xmlns:w16cid="http://schemas.microsoft.com/office/word/2016/wordml/cid" xmlns:w16="http://schemas.microsoft.com/office/word/2018/wordml" xmlns:w16sdtdh="http://schemas.microsoft.com/office/word/2020/wordml/sdtdatahash" xmlns:w16se="http://schemas.microsoft.com/office/word/2015/wordml/symex" xmlns:wpg="http://schemas.microsoft.com/office/word/2010/wordprocessingGroup" xmlns:wpi="http://schemas.microsoft.com/office/word/2010/wordprocessingInk" xmlns:wne="http://schemas.microsoft.com/office/word/2006/wordml" xmlns:wps="http://schemas.microsoft.com/office/word/2010/wordprocessingShape" mc:Ignorable="w14 w15 w16se w16cid w16 w16cex w16sdtdh wp14">
   <w:endnote w:type="separator" w:id="-1">
     <w:p>
       <w:pPr>
@@ -2336,7 +2683,7 @@
 </file>
 
 <file path=word/footnotes.xml><?xml version="1.0" encoding="utf-8"?>
-<w:footnotes xmlns:wpc="http://schemas.microsoft.com/office/word/2010/wordprocessingCanvas" xmlns:cx="http://schemas.microsoft.com/office/drawing/2014/chartex" xmlns:cx1="http://schemas.microsoft.com/office/drawing/2015/9/8/chartex" xmlns:mc="http://schemas.openxmlformats.org/markup-compatibility/2006" xmlns:o="urn:schemas-microsoft-com:office:office" xmlns:r="http://schemas.openxmlformats.org/officeDocument/2006/relationships" xmlns:m="http://schemas.openxmlformats.org/officeDocument/2006/math" xmlns:v="urn:schemas-microsoft-com:vml" xmlns:wp14="http://schemas.microsoft.com/office/word/2010/wordprocessingDrawing" xmlns:wp="http://schemas.openxmlformats.org/drawingml/2006/wordprocessingDrawing" xmlns:w10="urn:schemas-microsoft-com:office:word" xmlns:w="http://schemas.openxmlformats.org/wordprocessingml/2006/main" xmlns:w14="http://schemas.microsoft.com/office/word/2010/wordml" xmlns:w15="http://schemas.microsoft.com/office/word/2012/wordml" xmlns:w16se="http://schemas.microsoft.com/office/word/2015/wordml/symex" xmlns:wpg="http://schemas.microsoft.com/office/word/2010/wordprocessingGroup" xmlns:wpi="http://schemas.microsoft.com/office/word/2010/wordprocessingInk" xmlns:wne="http://schemas.microsoft.com/office/word/2006/wordml" xmlns:wps="http://schemas.microsoft.com/office/word/2010/wordprocessingShape" mc:Ignorable="w14 w15 w16se wp14">
+<w:footnotes xmlns:wpc="http://schemas.microsoft.com/office/word/2010/wordprocessingCanvas" xmlns:cx="http://schemas.microsoft.com/office/drawing/2014/chartex" xmlns:cx1="http://schemas.microsoft.com/office/drawing/2015/9/8/chartex" xmlns:cx2="http://schemas.microsoft.com/office/drawing/2015/10/21/chartex" xmlns:cx3="http://schemas.microsoft.com/office/drawing/2016/5/9/chartex" xmlns:cx4="http://schemas.microsoft.com/office/drawing/2016/5/10/chartex" xmlns:cx5="http://schemas.microsoft.com/office/drawing/2016/5/11/chartex" xmlns:cx6="http://schemas.microsoft.com/office/drawing/2016/5/12/chartex" xmlns:cx7="http://schemas.microsoft.com/office/drawing/2016/5/13/chartex" xmlns:cx8="http://schemas.microsoft.com/office/drawing/2016/5/14/chartex" xmlns:mc="http://schemas.openxmlformats.org/markup-compatibility/2006" xmlns:aink="http://schemas.microsoft.com/office/drawing/2016/ink" xmlns:am3d="http://schemas.microsoft.com/office/drawing/2017/model3d" xmlns:o="urn:schemas-microsoft-com:office:office" xmlns:oel="http://schemas.microsoft.com/office/2019/extlst" xmlns:r="http://schemas.openxmlformats.org/officeDocument/2006/relationships" xmlns:m="http://schemas.openxmlformats.org/officeDocument/2006/math" xmlns:v="urn:schemas-microsoft-com:vml" xmlns:wp14="http://schemas.microsoft.com/office/word/2010/wordprocessingDrawing" xmlns:wp="http://schemas.openxmlformats.org/drawingml/2006/wordprocessingDrawing" xmlns:w10="urn:schemas-microsoft-com:office:word" xmlns:w="http://schemas.openxmlformats.org/wordprocessingml/2006/main" xmlns:w14="http://schemas.microsoft.com/office/word/2010/wordml" xmlns:w15="http://schemas.microsoft.com/office/word/2012/wordml" xmlns:w16cex="http://schemas.microsoft.com/office/word/2018/wordml/cex" xmlns:w16cid="http://schemas.microsoft.com/office/word/2016/wordml/cid" xmlns:w16="http://schemas.microsoft.com/office/word/2018/wordml" xmlns:w16sdtdh="http://schemas.microsoft.com/office/word/2020/wordml/sdtdatahash" xmlns:w16se="http://schemas.microsoft.com/office/word/2015/wordml/symex" xmlns:wpg="http://schemas.microsoft.com/office/word/2010/wordprocessingGroup" xmlns:wpi="http://schemas.microsoft.com/office/word/2010/wordprocessingInk" xmlns:wne="http://schemas.microsoft.com/office/word/2006/wordml" xmlns:wps="http://schemas.microsoft.com/office/word/2010/wordprocessingShape" mc:Ignorable="w14 w15 w16se w16cid w16 w16cex w16sdtdh wp14">
   <w:footnote w:type="separator" w:id="-1">
     <w:p>
       <w:pPr>
@@ -2361,7 +2708,7 @@
 </file>
 
 <file path=word/numbering.xml><?xml version="1.0" encoding="utf-8"?>
-<w:numbering xmlns:wpc="http://schemas.microsoft.com/office/word/2010/wordprocessingCanvas" xmlns:cx="http://schemas.microsoft.com/office/drawing/2014/chartex" xmlns:cx1="http://schemas.microsoft.com/office/drawing/2015/9/8/chartex" xmlns:mc="http://schemas.openxmlformats.org/markup-compatibility/2006" xmlns:o="urn:schemas-microsoft-com:office:office" xmlns:r="http://schemas.openxmlformats.org/officeDocument/2006/relationships" xmlns:m="http://schemas.openxmlformats.org/officeDocument/2006/math" xmlns:v="urn:schemas-microsoft-com:vml" xmlns:wp14="http://schemas.microsoft.com/office/word/2010/wordprocessingDrawing" xmlns:wp="http://schemas.openxmlformats.org/drawingml/2006/wordprocessingDrawing" xmlns:w10="urn:schemas-microsoft-com:office:word" xmlns:w="http://schemas.openxmlformats.org/wordprocessingml/2006/main" xmlns:w14="http://schemas.microsoft.com/office/word/2010/wordml" xmlns:w15="http://schemas.microsoft.com/office/word/2012/wordml" xmlns:w16se="http://schemas.microsoft.com/office/word/2015/wordml/symex" xmlns:wpg="http://schemas.microsoft.com/office/word/2010/wordprocessingGroup" xmlns:wpi="http://schemas.microsoft.com/office/word/2010/wordprocessingInk" xmlns:wne="http://schemas.microsoft.com/office/word/2006/wordml" xmlns:wps="http://schemas.microsoft.com/office/word/2010/wordprocessingShape" mc:Ignorable="w14 w15 w16se wp14">
+<w:numbering xmlns:wpc="http://schemas.microsoft.com/office/word/2010/wordprocessingCanvas" xmlns:cx="http://schemas.microsoft.com/office/drawing/2014/chartex" xmlns:cx1="http://schemas.microsoft.com/office/drawing/2015/9/8/chartex" xmlns:cx2="http://schemas.microsoft.com/office/drawing/2015/10/21/chartex" xmlns:cx3="http://schemas.microsoft.com/office/drawing/2016/5/9/chartex" xmlns:cx4="http://schemas.microsoft.com/office/drawing/2016/5/10/chartex" xmlns:cx5="http://schemas.microsoft.com/office/drawing/2016/5/11/chartex" xmlns:cx6="http://schemas.microsoft.com/office/drawing/2016/5/12/chartex" xmlns:cx7="http://schemas.microsoft.com/office/drawing/2016/5/13/chartex" xmlns:cx8="http://schemas.microsoft.com/office/drawing/2016/5/14/chartex" xmlns:mc="http://schemas.openxmlformats.org/markup-compatibility/2006" xmlns:aink="http://schemas.microsoft.com/office/drawing/2016/ink" xmlns:am3d="http://schemas.microsoft.com/office/drawing/2017/model3d" xmlns:o="urn:schemas-microsoft-com:office:office" xmlns:oel="http://schemas.microsoft.com/office/2019/extlst" xmlns:r="http://schemas.openxmlformats.org/officeDocument/2006/relationships" xmlns:m="http://schemas.openxmlformats.org/officeDocument/2006/math" xmlns:v="urn:schemas-microsoft-com:vml" xmlns:wp14="http://schemas.microsoft.com/office/word/2010/wordprocessingDrawing" xmlns:wp="http://schemas.openxmlformats.org/drawingml/2006/wordprocessingDrawing" xmlns:w10="urn:schemas-microsoft-com:office:word" xmlns:w="http://schemas.openxmlformats.org/wordprocessingml/2006/main" xmlns:w14="http://schemas.microsoft.com/office/word/2010/wordml" xmlns:w15="http://schemas.microsoft.com/office/word/2012/wordml" xmlns:w16cex="http://schemas.microsoft.com/office/word/2018/wordml/cex" xmlns:w16cid="http://schemas.microsoft.com/office/word/2016/wordml/cid" xmlns:w16="http://schemas.microsoft.com/office/word/2018/wordml" xmlns:w16sdtdh="http://schemas.microsoft.com/office/word/2020/wordml/sdtdatahash" xmlns:w16se="http://schemas.microsoft.com/office/word/2015/wordml/symex" xmlns:wpg="http://schemas.microsoft.com/office/word/2010/wordprocessingGroup" xmlns:wpi="http://schemas.microsoft.com/office/word/2010/wordprocessingInk" xmlns:wne="http://schemas.microsoft.com/office/word/2006/wordml" xmlns:wps="http://schemas.microsoft.com/office/word/2010/wordprocessingShape" mc:Ignorable="w14 w15 w16se w16cid w16 w16cex w16sdtdh wp14">
   <w:abstractNum w:abstractNumId="0" w15:restartNumberingAfterBreak="0">
     <w:nsid w:val="0B934ABB"/>
     <w:multiLevelType w:val="hybridMultilevel"/>
@@ -3240,6 +3587,119 @@
     </w:lvl>
   </w:abstractNum>
   <w:abstractNum w:abstractNumId="8" w15:restartNumberingAfterBreak="0">
+    <w:nsid w:val="5F8B216D"/>
+    <w:multiLevelType w:val="hybridMultilevel"/>
+    <w:tmpl w:val="3432D708"/>
+    <w:lvl w:ilvl="0" w:tplc="0409000B">
+      <w:start w:val="1"/>
+      <w:numFmt w:val="bullet"/>
+      <w:lvlText w:val=""/>
+      <w:lvlJc w:val="left"/>
+      <w:pPr>
+        <w:ind w:left="720" w:hanging="360"/>
+      </w:pPr>
+      <w:rPr>
+        <w:rFonts w:ascii="Wingdings" w:hAnsi="Wingdings" w:hint="default"/>
+      </w:rPr>
+    </w:lvl>
+    <w:lvl w:ilvl="1" w:tplc="04090003" w:tentative="1">
+      <w:start w:val="1"/>
+      <w:numFmt w:val="bullet"/>
+      <w:lvlText w:val="o"/>
+      <w:lvlJc w:val="left"/>
+      <w:pPr>
+        <w:ind w:left="1440" w:hanging="360"/>
+      </w:pPr>
+      <w:rPr>
+        <w:rFonts w:ascii="Courier New" w:hAnsi="Courier New" w:cs="Courier New" w:hint="default"/>
+      </w:rPr>
+    </w:lvl>
+    <w:lvl w:ilvl="2" w:tplc="04090005" w:tentative="1">
+      <w:start w:val="1"/>
+      <w:numFmt w:val="bullet"/>
+      <w:lvlText w:val=""/>
+      <w:lvlJc w:val="left"/>
+      <w:pPr>
+        <w:ind w:left="2160" w:hanging="360"/>
+      </w:pPr>
+      <w:rPr>
+        <w:rFonts w:ascii="Wingdings" w:hAnsi="Wingdings" w:hint="default"/>
+      </w:rPr>
+    </w:lvl>
+    <w:lvl w:ilvl="3" w:tplc="04090001" w:tentative="1">
+      <w:start w:val="1"/>
+      <w:numFmt w:val="bullet"/>
+      <w:lvlText w:val=""/>
+      <w:lvlJc w:val="left"/>
+      <w:pPr>
+        <w:ind w:left="2880" w:hanging="360"/>
+      </w:pPr>
+      <w:rPr>
+        <w:rFonts w:ascii="Symbol" w:hAnsi="Symbol" w:hint="default"/>
+      </w:rPr>
+    </w:lvl>
+    <w:lvl w:ilvl="4" w:tplc="04090003" w:tentative="1">
+      <w:start w:val="1"/>
+      <w:numFmt w:val="bullet"/>
+      <w:lvlText w:val="o"/>
+      <w:lvlJc w:val="left"/>
+      <w:pPr>
+        <w:ind w:left="3600" w:hanging="360"/>
+      </w:pPr>
+      <w:rPr>
+        <w:rFonts w:ascii="Courier New" w:hAnsi="Courier New" w:cs="Courier New" w:hint="default"/>
+      </w:rPr>
+    </w:lvl>
+    <w:lvl w:ilvl="5" w:tplc="04090005" w:tentative="1">
+      <w:start w:val="1"/>
+      <w:numFmt w:val="bullet"/>
+      <w:lvlText w:val=""/>
+      <w:lvlJc w:val="left"/>
+      <w:pPr>
+        <w:ind w:left="4320" w:hanging="360"/>
+      </w:pPr>
+      <w:rPr>
+        <w:rFonts w:ascii="Wingdings" w:hAnsi="Wingdings" w:hint="default"/>
+      </w:rPr>
+    </w:lvl>
+    <w:lvl w:ilvl="6" w:tplc="04090001" w:tentative="1">
+      <w:start w:val="1"/>
+      <w:numFmt w:val="bullet"/>
+      <w:lvlText w:val=""/>
+      <w:lvlJc w:val="left"/>
+      <w:pPr>
+        <w:ind w:left="5040" w:hanging="360"/>
+      </w:pPr>
+      <w:rPr>
+        <w:rFonts w:ascii="Symbol" w:hAnsi="Symbol" w:hint="default"/>
+      </w:rPr>
+    </w:lvl>
+    <w:lvl w:ilvl="7" w:tplc="04090003" w:tentative="1">
+      <w:start w:val="1"/>
+      <w:numFmt w:val="bullet"/>
+      <w:lvlText w:val="o"/>
+      <w:lvlJc w:val="left"/>
+      <w:pPr>
+        <w:ind w:left="5760" w:hanging="360"/>
+      </w:pPr>
+      <w:rPr>
+        <w:rFonts w:ascii="Courier New" w:hAnsi="Courier New" w:cs="Courier New" w:hint="default"/>
+      </w:rPr>
+    </w:lvl>
+    <w:lvl w:ilvl="8" w:tplc="04090005" w:tentative="1">
+      <w:start w:val="1"/>
+      <w:numFmt w:val="bullet"/>
+      <w:lvlText w:val=""/>
+      <w:lvlJc w:val="left"/>
+      <w:pPr>
+        <w:ind w:left="6480" w:hanging="360"/>
+      </w:pPr>
+      <w:rPr>
+        <w:rFonts w:ascii="Wingdings" w:hAnsi="Wingdings" w:hint="default"/>
+      </w:rPr>
+    </w:lvl>
+  </w:abstractNum>
+  <w:abstractNum w:abstractNumId="9" w15:restartNumberingAfterBreak="0">
     <w:nsid w:val="6AAE66F5"/>
     <w:multiLevelType w:val="hybridMultilevel"/>
     <w:tmpl w:val="1A882B70"/>
@@ -3352,10 +3812,123 @@
       </w:rPr>
     </w:lvl>
   </w:abstractNum>
-  <w:abstractNum w:abstractNumId="9" w15:restartNumberingAfterBreak="0">
+  <w:abstractNum w:abstractNumId="10" w15:restartNumberingAfterBreak="0">
+    <w:nsid w:val="719D6952"/>
+    <w:multiLevelType w:val="hybridMultilevel"/>
+    <w:tmpl w:val="628E73CA"/>
+    <w:lvl w:ilvl="0" w:tplc="04090001">
+      <w:start w:val="1"/>
+      <w:numFmt w:val="bullet"/>
+      <w:lvlText w:val=""/>
+      <w:lvlJc w:val="left"/>
+      <w:pPr>
+        <w:ind w:left="1440" w:hanging="360"/>
+      </w:pPr>
+      <w:rPr>
+        <w:rFonts w:ascii="Symbol" w:hAnsi="Symbol" w:hint="default"/>
+      </w:rPr>
+    </w:lvl>
+    <w:lvl w:ilvl="1" w:tplc="04090003" w:tentative="1">
+      <w:start w:val="1"/>
+      <w:numFmt w:val="bullet"/>
+      <w:lvlText w:val="o"/>
+      <w:lvlJc w:val="left"/>
+      <w:pPr>
+        <w:ind w:left="2160" w:hanging="360"/>
+      </w:pPr>
+      <w:rPr>
+        <w:rFonts w:ascii="Courier New" w:hAnsi="Courier New" w:cs="Courier New" w:hint="default"/>
+      </w:rPr>
+    </w:lvl>
+    <w:lvl w:ilvl="2" w:tplc="04090005" w:tentative="1">
+      <w:start w:val="1"/>
+      <w:numFmt w:val="bullet"/>
+      <w:lvlText w:val=""/>
+      <w:lvlJc w:val="left"/>
+      <w:pPr>
+        <w:ind w:left="2880" w:hanging="360"/>
+      </w:pPr>
+      <w:rPr>
+        <w:rFonts w:ascii="Wingdings" w:hAnsi="Wingdings" w:hint="default"/>
+      </w:rPr>
+    </w:lvl>
+    <w:lvl w:ilvl="3" w:tplc="04090001" w:tentative="1">
+      <w:start w:val="1"/>
+      <w:numFmt w:val="bullet"/>
+      <w:lvlText w:val=""/>
+      <w:lvlJc w:val="left"/>
+      <w:pPr>
+        <w:ind w:left="3600" w:hanging="360"/>
+      </w:pPr>
+      <w:rPr>
+        <w:rFonts w:ascii="Symbol" w:hAnsi="Symbol" w:hint="default"/>
+      </w:rPr>
+    </w:lvl>
+    <w:lvl w:ilvl="4" w:tplc="04090003" w:tentative="1">
+      <w:start w:val="1"/>
+      <w:numFmt w:val="bullet"/>
+      <w:lvlText w:val="o"/>
+      <w:lvlJc w:val="left"/>
+      <w:pPr>
+        <w:ind w:left="4320" w:hanging="360"/>
+      </w:pPr>
+      <w:rPr>
+        <w:rFonts w:ascii="Courier New" w:hAnsi="Courier New" w:cs="Courier New" w:hint="default"/>
+      </w:rPr>
+    </w:lvl>
+    <w:lvl w:ilvl="5" w:tplc="04090005" w:tentative="1">
+      <w:start w:val="1"/>
+      <w:numFmt w:val="bullet"/>
+      <w:lvlText w:val=""/>
+      <w:lvlJc w:val="left"/>
+      <w:pPr>
+        <w:ind w:left="5040" w:hanging="360"/>
+      </w:pPr>
+      <w:rPr>
+        <w:rFonts w:ascii="Wingdings" w:hAnsi="Wingdings" w:hint="default"/>
+      </w:rPr>
+    </w:lvl>
+    <w:lvl w:ilvl="6" w:tplc="04090001" w:tentative="1">
+      <w:start w:val="1"/>
+      <w:numFmt w:val="bullet"/>
+      <w:lvlText w:val=""/>
+      <w:lvlJc w:val="left"/>
+      <w:pPr>
+        <w:ind w:left="5760" w:hanging="360"/>
+      </w:pPr>
+      <w:rPr>
+        <w:rFonts w:ascii="Symbol" w:hAnsi="Symbol" w:hint="default"/>
+      </w:rPr>
+    </w:lvl>
+    <w:lvl w:ilvl="7" w:tplc="04090003" w:tentative="1">
+      <w:start w:val="1"/>
+      <w:numFmt w:val="bullet"/>
+      <w:lvlText w:val="o"/>
+      <w:lvlJc w:val="left"/>
+      <w:pPr>
+        <w:ind w:left="6480" w:hanging="360"/>
+      </w:pPr>
+      <w:rPr>
+        <w:rFonts w:ascii="Courier New" w:hAnsi="Courier New" w:cs="Courier New" w:hint="default"/>
+      </w:rPr>
+    </w:lvl>
+    <w:lvl w:ilvl="8" w:tplc="04090005" w:tentative="1">
+      <w:start w:val="1"/>
+      <w:numFmt w:val="bullet"/>
+      <w:lvlText w:val=""/>
+      <w:lvlJc w:val="left"/>
+      <w:pPr>
+        <w:ind w:left="7200" w:hanging="360"/>
+      </w:pPr>
+      <w:rPr>
+        <w:rFonts w:ascii="Wingdings" w:hAnsi="Wingdings" w:hint="default"/>
+      </w:rPr>
+    </w:lvl>
+  </w:abstractNum>
+  <w:abstractNum w:abstractNumId="11" w15:restartNumberingAfterBreak="0">
     <w:nsid w:val="74BA623A"/>
     <w:multiLevelType w:val="hybridMultilevel"/>
-    <w:tmpl w:val="30B299E4"/>
+    <w:tmpl w:val="D8027D34"/>
     <w:lvl w:ilvl="0" w:tplc="34090001">
       <w:start w:val="1"/>
       <w:numFmt w:val="bullet"/>
@@ -3465,7 +4038,7 @@
       </w:rPr>
     </w:lvl>
   </w:abstractNum>
-  <w:abstractNum w:abstractNumId="10" w15:restartNumberingAfterBreak="0">
+  <w:abstractNum w:abstractNumId="12" w15:restartNumberingAfterBreak="0">
     <w:nsid w:val="79E353AC"/>
     <w:multiLevelType w:val="hybridMultilevel"/>
     <w:tmpl w:val="52C81E8E"/>
@@ -3578,44 +4151,50 @@
       </w:rPr>
     </w:lvl>
   </w:abstractNum>
-  <w:num w:numId="1">
+  <w:num w:numId="1" w16cid:durableId="991837476">
     <w:abstractNumId w:val="1"/>
   </w:num>
-  <w:num w:numId="2">
+  <w:num w:numId="2" w16cid:durableId="853226450">
     <w:abstractNumId w:val="4"/>
   </w:num>
-  <w:num w:numId="3">
+  <w:num w:numId="3" w16cid:durableId="1343125764">
     <w:abstractNumId w:val="6"/>
   </w:num>
-  <w:num w:numId="4">
+  <w:num w:numId="4" w16cid:durableId="410591624">
     <w:abstractNumId w:val="0"/>
   </w:num>
-  <w:num w:numId="5">
+  <w:num w:numId="5" w16cid:durableId="275722533">
     <w:abstractNumId w:val="5"/>
   </w:num>
-  <w:num w:numId="6">
+  <w:num w:numId="6" w16cid:durableId="112794728">
     <w:abstractNumId w:val="2"/>
   </w:num>
-  <w:num w:numId="7">
-    <w:abstractNumId w:val="10"/>
+  <w:num w:numId="7" w16cid:durableId="1145273337">
+    <w:abstractNumId w:val="12"/>
   </w:num>
-  <w:num w:numId="8">
+  <w:num w:numId="8" w16cid:durableId="303318642">
     <w:abstractNumId w:val="3"/>
   </w:num>
-  <w:num w:numId="9">
+  <w:num w:numId="9" w16cid:durableId="285282892">
+    <w:abstractNumId w:val="9"/>
+  </w:num>
+  <w:num w:numId="10" w16cid:durableId="1420980881">
+    <w:abstractNumId w:val="11"/>
+  </w:num>
+  <w:num w:numId="11" w16cid:durableId="1740472149">
+    <w:abstractNumId w:val="7"/>
+  </w:num>
+  <w:num w:numId="12" w16cid:durableId="1583560615">
     <w:abstractNumId w:val="8"/>
   </w:num>
-  <w:num w:numId="10">
-    <w:abstractNumId w:val="9"/>
-  </w:num>
-  <w:num w:numId="11">
-    <w:abstractNumId w:val="7"/>
+  <w:num w:numId="13" w16cid:durableId="2058123817">
+    <w:abstractNumId w:val="10"/>
   </w:num>
 </w:numbering>
 </file>
 
 <file path=word/styles.xml><?xml version="1.0" encoding="utf-8"?>
-<w:styles xmlns:mc="http://schemas.openxmlformats.org/markup-compatibility/2006" xmlns:r="http://schemas.openxmlformats.org/officeDocument/2006/relationships" xmlns:w="http://schemas.openxmlformats.org/wordprocessingml/2006/main" xmlns:w14="http://schemas.microsoft.com/office/word/2010/wordml" xmlns:w15="http://schemas.microsoft.com/office/word/2012/wordml" xmlns:w16se="http://schemas.microsoft.com/office/word/2015/wordml/symex" mc:Ignorable="w14 w15 w16se">
+<w:styles xmlns:mc="http://schemas.openxmlformats.org/markup-compatibility/2006" xmlns:r="http://schemas.openxmlformats.org/officeDocument/2006/relationships" xmlns:w="http://schemas.openxmlformats.org/wordprocessingml/2006/main" xmlns:w14="http://schemas.microsoft.com/office/word/2010/wordml" xmlns:w15="http://schemas.microsoft.com/office/word/2012/wordml" xmlns:w16cex="http://schemas.microsoft.com/office/word/2018/wordml/cex" xmlns:w16cid="http://schemas.microsoft.com/office/word/2016/wordml/cid" xmlns:w16="http://schemas.microsoft.com/office/word/2018/wordml" xmlns:w16sdtdh="http://schemas.microsoft.com/office/word/2020/wordml/sdtdatahash" xmlns:w16se="http://schemas.microsoft.com/office/word/2015/wordml/symex" mc:Ignorable="w14 w15 w16se w16cid w16 w16cex w16sdtdh">
   <w:docDefaults>
     <w:rPrDefault>
       <w:rPr>
@@ -3631,7 +4210,7 @@
       </w:pPr>
     </w:pPrDefault>
   </w:docDefaults>
-  <w:latentStyles w:defLockedState="0" w:defUIPriority="99" w:defSemiHidden="0" w:defUnhideWhenUsed="0" w:defQFormat="0" w:count="371">
+  <w:latentStyles w:defLockedState="0" w:defUIPriority="99" w:defSemiHidden="0" w:defUnhideWhenUsed="0" w:defQFormat="0" w:count="376">
     <w:lsdException w:name="Normal" w:uiPriority="0" w:qFormat="1"/>
     <w:lsdException w:name="heading 1" w:uiPriority="9" w:qFormat="1"/>
     <w:lsdException w:name="heading 2" w:semiHidden="1" w:uiPriority="9" w:unhideWhenUsed="1" w:qFormat="1"/>
@@ -4003,6 +4582,11 @@
     <w:lsdException w:name="List Table 5 Dark Accent 6" w:uiPriority="50"/>
     <w:lsdException w:name="List Table 6 Colorful Accent 6" w:uiPriority="51"/>
     <w:lsdException w:name="List Table 7 Colorful Accent 6" w:uiPriority="52"/>
+    <w:lsdException w:name="Mention" w:semiHidden="1" w:unhideWhenUsed="1"/>
+    <w:lsdException w:name="Smart Hyperlink" w:semiHidden="1" w:unhideWhenUsed="1"/>
+    <w:lsdException w:name="Hashtag" w:semiHidden="1" w:unhideWhenUsed="1"/>
+    <w:lsdException w:name="Unresolved Mention" w:semiHidden="1" w:unhideWhenUsed="1"/>
+    <w:lsdException w:name="Smart Link" w:semiHidden="1" w:unhideWhenUsed="1"/>
   </w:latentStyles>
   <w:style w:type="paragraph" w:default="1" w:styleId="Normal">
     <w:name w:val="Normal"/>

</xml_diff>